<commit_message>
Still writing...Minor refactoring :)
</commit_message>
<xml_diff>
--- a/diplomski/diplomski.docx
+++ b/diplomski/diplomski.docx
@@ -72,10 +72,10 @@
                   <v:path o:extrusionok="f" gradientshapeok="t" o:connecttype="rect"/>
                   <o:lock v:ext="edit" aspectratio="t"/>
                 </v:shapetype>
-                <v:shape id="_x0000_i1025" type="#_x0000_t75" style="width:51.9pt;height:51.9pt" o:ole="" fillcolor="window">
+                <v:shape id="_x0000_i1025" type="#_x0000_t75" style="width:51.75pt;height:51.75pt" o:ole="" fillcolor="window">
                   <v:imagedata r:id="rId8" o:title=""/>
                 </v:shape>
-                <o:OLEObject Type="Embed" ProgID="CorelDraw.Graphic.7" ShapeID="_x0000_i1025" DrawAspect="Content" ObjectID="_1717436198" r:id="rId9"/>
+                <o:OLEObject Type="Embed" ProgID="CorelDraw.Graphic.7" ShapeID="_x0000_i1025" DrawAspect="Content" ObjectID="_1717613342" r:id="rId9"/>
               </w:object>
             </w:r>
           </w:p>
@@ -7460,7 +7460,7 @@
         </w:r>
         <w:r>
           <w:rPr>
-            <w:rFonts w:asciiTheme="minorHAnsi" w:eastAsiaTheme="minorEastAsia" w:hAnsiTheme="minorHAnsi" w:cstheme="minorBidi"/>
+            <w:rFonts w:eastAsiaTheme="minorEastAsia"/>
             <w:noProof/>
             <w:sz w:val="22"/>
             <w:szCs w:val="22"/>
@@ -7488,10 +7488,7 @@
       <w:pPr>
         <w:pStyle w:val="TOC2"/>
         <w:rPr>
-          <w:rFonts w:asciiTheme="minorHAnsi" w:eastAsiaTheme="minorEastAsia" w:hAnsiTheme="minorHAnsi" w:cstheme="minorBidi"/>
           <w:noProof/>
-          <w:sz w:val="22"/>
-          <w:szCs w:val="22"/>
         </w:rPr>
       </w:pPr>
       <w:hyperlink w:anchor="_Toc94596418" w:history="1">
@@ -7519,6 +7516,379 @@
             <w:lang w:val="sr-Cyrl-RS"/>
           </w:rPr>
           <w:t>Конволутивна неуронска мрежа</w:t>
+        </w:r>
+        <w:r>
+          <w:rPr>
+            <w:noProof/>
+            <w:webHidden/>
+          </w:rPr>
+          <w:tab/>
+        </w:r>
+        <w:r>
+          <w:rPr>
+            <w:noProof/>
+            <w:webHidden/>
+          </w:rPr>
+          <w:fldChar w:fldCharType="begin"/>
+        </w:r>
+        <w:r>
+          <w:rPr>
+            <w:noProof/>
+            <w:webHidden/>
+          </w:rPr>
+          <w:instrText xml:space="preserve"> PAGEREF _Toc94596418 \h </w:instrText>
+        </w:r>
+        <w:r>
+          <w:rPr>
+            <w:noProof/>
+            <w:webHidden/>
+          </w:rPr>
+        </w:r>
+        <w:r>
+          <w:rPr>
+            <w:noProof/>
+            <w:webHidden/>
+          </w:rPr>
+          <w:fldChar w:fldCharType="separate"/>
+        </w:r>
+        <w:r>
+          <w:rPr>
+            <w:noProof/>
+            <w:webHidden/>
+          </w:rPr>
+          <w:t>17</w:t>
+        </w:r>
+        <w:r>
+          <w:rPr>
+            <w:noProof/>
+            <w:webHidden/>
+          </w:rPr>
+          <w:fldChar w:fldCharType="end"/>
+        </w:r>
+      </w:hyperlink>
+    </w:p>
+    <w:p>
+      <w:pPr>
+        <w:pStyle w:val="TOC2"/>
+        <w:rPr>
+          <w:noProof/>
+        </w:rPr>
+      </w:pPr>
+      <w:hyperlink w:anchor="_Toc94596418" w:history="1">
+        <w:r>
+          <w:rPr>
+            <w:rStyle w:val="Hyperlink"/>
+            <w:noProof/>
+            <w:lang w:val="sr-Latn-RS"/>
+          </w:rPr>
+          <w:t>3.</w:t>
+        </w:r>
+        <w:r>
+          <w:rPr>
+            <w:rStyle w:val="Hyperlink"/>
+            <w:noProof/>
+            <w:lang w:val="sr-Cyrl-RS"/>
+          </w:rPr>
+          <w:t>3</w:t>
+        </w:r>
+        <w:r>
+          <w:rPr>
+            <w:rFonts w:asciiTheme="minorHAnsi" w:eastAsiaTheme="minorEastAsia" w:hAnsiTheme="minorHAnsi" w:cstheme="minorBidi"/>
+            <w:noProof/>
+            <w:sz w:val="22"/>
+            <w:szCs w:val="22"/>
+          </w:rPr>
+          <w:tab/>
+        </w:r>
+        <w:r>
+          <w:rPr>
+            <w:rFonts w:eastAsiaTheme="minorEastAsia"/>
+            <w:noProof/>
+            <w:sz w:val="22"/>
+            <w:szCs w:val="22"/>
+            <w:lang w:val="sr-Cyrl-RS"/>
+          </w:rPr>
+          <w:t xml:space="preserve">Метода </w:t>
+        </w:r>
+        <w:r>
+          <w:rPr>
+            <w:rFonts w:eastAsiaTheme="minorEastAsia"/>
+            <w:noProof/>
+            <w:sz w:val="22"/>
+            <w:szCs w:val="22"/>
+            <w:lang w:val="sr-Cyrl-RS"/>
+          </w:rPr>
+          <w:t>Потпорних Вектора (</w:t>
+        </w:r>
+        <w:r>
+          <w:rPr>
+            <w:rStyle w:val="Hyperlink"/>
+            <w:noProof/>
+          </w:rPr>
+          <w:t>SVM</w:t>
+        </w:r>
+        <w:r>
+          <w:rPr>
+            <w:rStyle w:val="Hyperlink"/>
+            <w:noProof/>
+            <w:lang w:val="sr-Cyrl-RS"/>
+          </w:rPr>
+          <w:t>)</w:t>
+        </w:r>
+        <w:r>
+          <w:rPr>
+            <w:noProof/>
+            <w:webHidden/>
+          </w:rPr>
+          <w:tab/>
+        </w:r>
+        <w:r>
+          <w:rPr>
+            <w:noProof/>
+            <w:webHidden/>
+          </w:rPr>
+          <w:fldChar w:fldCharType="begin"/>
+        </w:r>
+        <w:r>
+          <w:rPr>
+            <w:noProof/>
+            <w:webHidden/>
+          </w:rPr>
+          <w:instrText xml:space="preserve"> PAGEREF _Toc94596418 \h </w:instrText>
+        </w:r>
+        <w:r>
+          <w:rPr>
+            <w:noProof/>
+            <w:webHidden/>
+          </w:rPr>
+        </w:r>
+        <w:r>
+          <w:rPr>
+            <w:noProof/>
+            <w:webHidden/>
+          </w:rPr>
+          <w:fldChar w:fldCharType="separate"/>
+        </w:r>
+        <w:r>
+          <w:rPr>
+            <w:noProof/>
+            <w:webHidden/>
+          </w:rPr>
+          <w:t>17</w:t>
+        </w:r>
+        <w:r>
+          <w:rPr>
+            <w:noProof/>
+            <w:webHidden/>
+          </w:rPr>
+          <w:fldChar w:fldCharType="end"/>
+        </w:r>
+      </w:hyperlink>
+    </w:p>
+    <w:p>
+      <w:pPr>
+        <w:pStyle w:val="TOC2"/>
+        <w:rPr>
+          <w:noProof/>
+        </w:rPr>
+      </w:pPr>
+      <w:hyperlink w:anchor="_Toc94596418" w:history="1">
+        <w:r>
+          <w:rPr>
+            <w:rStyle w:val="Hyperlink"/>
+            <w:noProof/>
+            <w:lang w:val="sr-Latn-RS"/>
+          </w:rPr>
+          <w:t>3.4</w:t>
+        </w:r>
+        <w:r>
+          <w:rPr>
+            <w:rFonts w:asciiTheme="minorHAnsi" w:eastAsiaTheme="minorEastAsia" w:hAnsiTheme="minorHAnsi" w:cstheme="minorBidi"/>
+            <w:noProof/>
+            <w:sz w:val="22"/>
+            <w:szCs w:val="22"/>
+          </w:rPr>
+          <w:tab/>
+        </w:r>
+        <w:r>
+          <w:rPr>
+            <w:rStyle w:val="Hyperlink"/>
+            <w:noProof/>
+            <w:lang w:val="sr-Cyrl-RS"/>
+          </w:rPr>
+          <w:t>Стабло одлучивања (</w:t>
+        </w:r>
+        <w:r>
+          <w:rPr>
+            <w:rStyle w:val="Hyperlink"/>
+            <w:noProof/>
+          </w:rPr>
+          <w:t>Decision Tree</w:t>
+        </w:r>
+        <w:r>
+          <w:rPr>
+            <w:rStyle w:val="Hyperlink"/>
+            <w:noProof/>
+            <w:lang w:val="sr-Cyrl-RS"/>
+          </w:rPr>
+          <w:t>)</w:t>
+        </w:r>
+        <w:r>
+          <w:rPr>
+            <w:noProof/>
+            <w:webHidden/>
+          </w:rPr>
+          <w:tab/>
+        </w:r>
+        <w:r>
+          <w:rPr>
+            <w:noProof/>
+            <w:webHidden/>
+          </w:rPr>
+          <w:fldChar w:fldCharType="begin"/>
+        </w:r>
+        <w:r>
+          <w:rPr>
+            <w:noProof/>
+            <w:webHidden/>
+          </w:rPr>
+          <w:instrText xml:space="preserve"> PAGEREF _Toc94596418 \h </w:instrText>
+        </w:r>
+        <w:r>
+          <w:rPr>
+            <w:noProof/>
+            <w:webHidden/>
+          </w:rPr>
+        </w:r>
+        <w:r>
+          <w:rPr>
+            <w:noProof/>
+            <w:webHidden/>
+          </w:rPr>
+          <w:fldChar w:fldCharType="separate"/>
+        </w:r>
+        <w:r>
+          <w:rPr>
+            <w:noProof/>
+            <w:webHidden/>
+          </w:rPr>
+          <w:t>17</w:t>
+        </w:r>
+        <w:r>
+          <w:rPr>
+            <w:noProof/>
+            <w:webHidden/>
+          </w:rPr>
+          <w:fldChar w:fldCharType="end"/>
+        </w:r>
+      </w:hyperlink>
+    </w:p>
+    <w:p>
+      <w:pPr>
+        <w:pStyle w:val="TOC2"/>
+        <w:rPr>
+          <w:noProof/>
+        </w:rPr>
+      </w:pPr>
+      <w:r>
+        <w:rPr>
+          <w:noProof/>
+        </w:rPr>
+        <w:t>3.4</w:t>
+      </w:r>
+      <w:r>
+        <w:rPr>
+          <w:rFonts w:eastAsiaTheme="minorEastAsia"/>
+          <w:noProof/>
+        </w:rPr>
+        <w:tab/>
+      </w:r>
+      <w:r>
+        <w:rPr>
+          <w:noProof/>
+        </w:rPr>
+        <w:t>Random Forest</w:t>
+      </w:r>
+      <w:r>
+        <w:rPr>
+          <w:noProof/>
+          <w:webHidden/>
+        </w:rPr>
+        <w:tab/>
+      </w:r>
+      <w:r>
+        <w:rPr>
+          <w:noProof/>
+          <w:webHidden/>
+        </w:rPr>
+        <w:fldChar w:fldCharType="begin"/>
+      </w:r>
+      <w:r>
+        <w:rPr>
+          <w:noProof/>
+          <w:webHidden/>
+        </w:rPr>
+        <w:instrText xml:space="preserve"> PAGEREF _Toc94596418 \h </w:instrText>
+      </w:r>
+      <w:r>
+        <w:rPr>
+          <w:noProof/>
+          <w:webHidden/>
+        </w:rPr>
+      </w:r>
+      <w:r>
+        <w:rPr>
+          <w:noProof/>
+          <w:webHidden/>
+        </w:rPr>
+        <w:fldChar w:fldCharType="separate"/>
+      </w:r>
+      <w:r>
+        <w:rPr>
+          <w:noProof/>
+          <w:webHidden/>
+        </w:rPr>
+        <w:t>17</w:t>
+      </w:r>
+      <w:r>
+        <w:rPr>
+          <w:noProof/>
+          <w:webHidden/>
+        </w:rPr>
+        <w:fldChar w:fldCharType="end"/>
+      </w:r>
+    </w:p>
+    <w:p>
+      <w:pPr>
+        <w:pStyle w:val="TOC2"/>
+        <w:rPr>
+          <w:noProof/>
+        </w:rPr>
+      </w:pPr>
+      <w:hyperlink w:anchor="_Toc94596418" w:history="1">
+        <w:r>
+          <w:rPr>
+            <w:rStyle w:val="Hyperlink"/>
+            <w:noProof/>
+            <w:lang w:val="sr-Latn-RS"/>
+          </w:rPr>
+          <w:t>3.5</w:t>
+        </w:r>
+        <w:r>
+          <w:rPr>
+            <w:rFonts w:asciiTheme="minorHAnsi" w:eastAsiaTheme="minorEastAsia" w:hAnsiTheme="minorHAnsi" w:cstheme="minorBidi"/>
+            <w:noProof/>
+            <w:sz w:val="22"/>
+            <w:szCs w:val="22"/>
+          </w:rPr>
+          <w:tab/>
+        </w:r>
+        <w:r>
+          <w:rPr>
+            <w:rStyle w:val="Hyperlink"/>
+            <w:noProof/>
+          </w:rPr>
+          <w:t>Transfer Learning</w:t>
         </w:r>
         <w:r>
           <w:rPr>
@@ -7690,9 +8060,9 @@
           <w:rPr>
             <w:rStyle w:val="Hyperlink"/>
             <w:noProof/>
-            <w:lang w:val="sr-Latn-RS"/>
+            <w:lang w:val="sr-Cyrl-RS"/>
           </w:rPr>
-          <w:t>Prvi modul sistema (izmeniti naslov da bude specifičan za vaše rešenje)</w:t>
+          <w:t>Модул за праћење шаке и екстракцију кључних обележја</w:t>
         </w:r>
         <w:r>
           <w:rPr>
@@ -7776,9 +8146,17 @@
           <w:rPr>
             <w:rStyle w:val="Hyperlink"/>
             <w:noProof/>
+            <w:lang w:val="sr-Cyrl-RS"/>
+          </w:rPr>
+          <w:t>Модул за кл</w:t>
+        </w:r>
+        <w:r>
+          <w:rPr>
+            <w:rStyle w:val="Hyperlink"/>
+            <w:noProof/>
             <w:lang w:val="sr-Latn-RS"/>
           </w:rPr>
-          <w:t>Drugi modul sistema</w:t>
+          <w:t>асификацију геста</w:t>
         </w:r>
         <w:r>
           <w:rPr>
@@ -7800,92 +8178,6 @@
             <w:webHidden/>
           </w:rPr>
           <w:instrText xml:space="preserve"> PAGEREF _Toc94596421 \h </w:instrText>
-        </w:r>
-        <w:r>
-          <w:rPr>
-            <w:noProof/>
-            <w:webHidden/>
-          </w:rPr>
-        </w:r>
-        <w:r>
-          <w:rPr>
-            <w:noProof/>
-            <w:webHidden/>
-          </w:rPr>
-          <w:fldChar w:fldCharType="separate"/>
-        </w:r>
-        <w:r>
-          <w:rPr>
-            <w:noProof/>
-            <w:webHidden/>
-          </w:rPr>
-          <w:t>23</w:t>
-        </w:r>
-        <w:r>
-          <w:rPr>
-            <w:noProof/>
-            <w:webHidden/>
-          </w:rPr>
-          <w:fldChar w:fldCharType="end"/>
-        </w:r>
-      </w:hyperlink>
-    </w:p>
-    <w:p>
-      <w:pPr>
-        <w:pStyle w:val="TOC2"/>
-        <w:rPr>
-          <w:rFonts w:asciiTheme="minorHAnsi" w:eastAsiaTheme="minorEastAsia" w:hAnsiTheme="minorHAnsi" w:cstheme="minorBidi"/>
-          <w:noProof/>
-          <w:sz w:val="22"/>
-          <w:szCs w:val="22"/>
-        </w:rPr>
-      </w:pPr>
-      <w:hyperlink w:anchor="_Toc94596422" w:history="1">
-        <w:r>
-          <w:rPr>
-            <w:rStyle w:val="Hyperlink"/>
-            <w:noProof/>
-            <w:lang w:val="sr-Latn-RS"/>
-          </w:rPr>
-          <w:t>4.3</w:t>
-        </w:r>
-        <w:r>
-          <w:rPr>
-            <w:rFonts w:asciiTheme="minorHAnsi" w:eastAsiaTheme="minorEastAsia" w:hAnsiTheme="minorHAnsi" w:cstheme="minorBidi"/>
-            <w:noProof/>
-            <w:sz w:val="22"/>
-            <w:szCs w:val="22"/>
-          </w:rPr>
-          <w:tab/>
-        </w:r>
-        <w:r>
-          <w:rPr>
-            <w:rStyle w:val="Hyperlink"/>
-            <w:noProof/>
-            <w:lang w:val="sr-Latn-RS"/>
-          </w:rPr>
-          <w:t>Korišćeni alati</w:t>
-        </w:r>
-        <w:r>
-          <w:rPr>
-            <w:noProof/>
-            <w:webHidden/>
-          </w:rPr>
-          <w:tab/>
-        </w:r>
-        <w:r>
-          <w:rPr>
-            <w:noProof/>
-            <w:webHidden/>
-          </w:rPr>
-          <w:fldChar w:fldCharType="begin"/>
-        </w:r>
-        <w:r>
-          <w:rPr>
-            <w:noProof/>
-            <w:webHidden/>
-          </w:rPr>
-          <w:instrText xml:space="preserve"> PAGEREF _Toc94596422 \h </w:instrText>
         </w:r>
         <w:r>
           <w:rPr>
@@ -13646,7 +13938,28 @@
           <w:bCs/>
           <w:lang w:val="sr-Cyrl-RS"/>
         </w:rPr>
-        <w:t xml:space="preserve"> модел, док ће у поглављу 3.4 и 3.5 бити објашњени </w:t>
+        <w:t xml:space="preserve"> модел, док ће у поглављу 3.4 и 3.5 бити објашњени</w:t>
+      </w:r>
+      <w:r>
+        <w:rPr>
+          <w:bCs/>
+          <w:lang w:val="sr-Cyrl-RS"/>
+        </w:rPr>
+        <w:t xml:space="preserve"> стабло одлучивања</w:t>
+      </w:r>
+      <w:r>
+        <w:rPr>
+          <w:bCs/>
+          <w:lang w:val="sr-Cyrl-RS"/>
+        </w:rPr>
+        <w:t xml:space="preserve"> </w:t>
+      </w:r>
+      <w:r>
+        <w:rPr>
+          <w:bCs/>
+          <w:lang w:val="sr-Cyrl-RS"/>
+        </w:rPr>
+        <w:t>(</w:t>
       </w:r>
       <w:r>
         <w:rPr>
@@ -13655,6 +13968,14 @@
           <w:lang w:val="en-US"/>
         </w:rPr>
         <w:t>Decision Tree</w:t>
+      </w:r>
+      <w:r>
+        <w:rPr>
+          <w:bCs/>
+          <w:i/>
+          <w:lang w:val="sr-Cyrl-RS"/>
+        </w:rPr>
+        <w:t>)</w:t>
       </w:r>
       <w:r>
         <w:rPr>
@@ -13957,14 +14278,8 @@
         <w:rPr>
           <w:lang w:val="sr-Cyrl-RS"/>
         </w:rPr>
-        <w:t xml:space="preserve">Сваки неурон првог (улазног) слоја, комбинован са низом одређених коефицијента (тежинама) представља директан улаз у други </w:t>
-      </w:r>
-      <w:r>
-        <w:rPr>
-          <w:lang w:val="sr-Cyrl-RS"/>
-        </w:rPr>
         <w:lastRenderedPageBreak/>
-        <w:t>(скривени) слој. Вредности чворова у овом слоју рачунају се као сума производа претходно поменутих тежина и вредности одговарајућих улазних чворова.</w:t>
+        <w:t>Сваки неурон првог (улазног) слоја, комбинован са низом одређених коефицијента (тежинама) представља директан улаз у други (скривени) слој. Вредности чворова у овом слоју рачунају се као сума производа претходно поменутих тежина и вредности одговарајућих улазних чворова.</w:t>
       </w:r>
       <w:r>
         <w:rPr>
@@ -14300,6 +14615,7 @@
         <w:rPr>
           <w:lang w:val="sr-Cyrl-RS"/>
         </w:rPr>
+        <w:lastRenderedPageBreak/>
         <w:pict w14:anchorId="160DCF12">
           <v:shape id="_x0000_i1032" type="#_x0000_t75" style="width:261.2pt;height:133.1pt">
             <v:imagedata r:id="rId23" o:title="2022-06-19 16_15_07-Detekcija_automobila_koriscenjem_konvolucionih_neuronskih_mreza"/>
@@ -14322,7 +14638,6 @@
           <w:bCs/>
           <w:lang w:val="sr-Cyrl-RS"/>
         </w:rPr>
-        <w:lastRenderedPageBreak/>
         <w:t>Слика 3.</w:t>
       </w:r>
       <w:r>
@@ -14782,7 +15097,14 @@
         <w:rPr>
           <w:lang w:val="sr-Cyrl-RS"/>
         </w:rPr>
-        <w:t xml:space="preserve">велико, јер ће већ након неколико слојева полазна матрица бити превише мала и неупотребљива. Такође, пиксели (елементи матрице) који се налазе на крајевима ће доста мање бити узимани у обзир у односу на елементе који се нлазе у средини, јер филтер мање пута прелази преко њих </w:t>
+        <w:t xml:space="preserve">велико, јер ће већ након неколико слојева полазна матрица бити превише мала и неупотребљива. Такође, пиксели (елементи матрице) </w:t>
+      </w:r>
+      <w:r>
+        <w:rPr>
+          <w:lang w:val="sr-Cyrl-RS"/>
+        </w:rPr>
+        <w:lastRenderedPageBreak/>
+        <w:t xml:space="preserve">који се налазе на крајевима ће доста мање бити узимани у обзир у односу на елементе који се нлазе у средини, јер филтер мање пута прелази преко њих </w:t>
       </w:r>
       <w:r>
         <w:rPr>
@@ -14917,7 +15239,6 @@
               <w:rFonts w:ascii="Cambria Math" w:hAnsi="Cambria Math"/>
               <w:lang w:val="sr-Cyrl-RS"/>
             </w:rPr>
-            <w:lastRenderedPageBreak/>
             <m:t>(</m:t>
           </m:r>
           <m:f>
@@ -15397,6 +15718,7 @@
         <w:rPr>
           <w:lang w:val="en-US"/>
         </w:rPr>
+        <w:lastRenderedPageBreak/>
         <w:pict w14:anchorId="596A7108">
           <v:shape id="_x0000_i1033" type="#_x0000_t75" style="width:226.05pt;height:164.1pt">
             <v:imagedata r:id="rId24" o:title="2022-06-19 17_27_13-Detekcija_automobila_koriscenjem_konvolucionih_neuronskih_mreza"/>
@@ -15549,14 +15871,7 @@
         <w:rPr>
           <w:lang w:val="sr-Cyrl-RS"/>
         </w:rPr>
-        <w:t xml:space="preserve">. Прелаз између тродимензионалног тензора и једнодимензионалног потпуно </w:t>
-      </w:r>
-      <w:r>
-        <w:rPr>
-          <w:lang w:val="sr-Cyrl-RS"/>
-        </w:rPr>
-        <w:lastRenderedPageBreak/>
-        <w:t>повезаног слоја се у литератури назива и „</w:t>
+        <w:t>. Прелаз између тродимензионалног тензора и једнодимензионалног потпуно повезаног слоја се у литератури назива и „</w:t>
       </w:r>
       <w:r>
         <w:rPr>
@@ -15700,7 +16015,19 @@
         <w:pStyle w:val="Heading2"/>
       </w:pPr>
       <w:r>
+        <w:rPr>
+          <w:lang w:val="sr-Cyrl-RS"/>
+        </w:rPr>
+        <w:t>Метода потпорних вектора (</w:t>
+      </w:r>
+      <w:r>
         <w:t>SVM</w:t>
+      </w:r>
+      <w:r>
+        <w:rPr>
+          <w:lang w:val="sr-Cyrl-RS"/>
+        </w:rPr>
+        <w:t>)</w:t>
       </w:r>
     </w:p>
     <w:p>
@@ -15768,7 +16095,19 @@
         <w:rPr>
           <w:lang w:val="en-US"/>
         </w:rPr>
-        <w:t>[]</w:t>
+        <w:t>[</w:t>
+      </w:r>
+      <w:r>
+        <w:rPr>
+          <w:lang w:val="en-US"/>
+        </w:rPr>
+        <w:t>14</w:t>
+      </w:r>
+      <w:r>
+        <w:rPr>
+          <w:lang w:val="en-US"/>
+        </w:rPr>
+        <w:t>]</w:t>
       </w:r>
       <w:r>
         <w:rPr>
@@ -15819,6 +16158,7 @@
         <w:rPr>
           <w:lang w:val="en-US"/>
         </w:rPr>
+        <w:lastRenderedPageBreak/>
         <w:pict w14:anchorId="1D62F884">
           <v:shape id="_x0000_i1034" type="#_x0000_t75" style="width:334.9pt;height:237.75pt">
             <v:imagedata r:id="rId25" o:title="2022-06-20 11_50_43-svm explained - Google Search – Google Chrome"/>
@@ -15911,7 +16251,6 @@
         <w:rPr>
           <w:lang w:val="sr-Cyrl-RS"/>
         </w:rPr>
-        <w:lastRenderedPageBreak/>
         <w:t>Овдје се може јавити проблем када подаци нису линеарно сепарабилни у њиховом првобитном облику.</w:t>
       </w:r>
       <w:r>
@@ -16018,7 +16357,20 @@
         <w:pStyle w:val="Heading2"/>
       </w:pPr>
       <w:r>
+        <w:rPr>
+          <w:lang w:val="sr-Cyrl-RS"/>
+        </w:rPr>
+        <w:lastRenderedPageBreak/>
+        <w:t>Стабло Одлучивања (</w:t>
+      </w:r>
+      <w:r>
         <w:t>Decision Tree</w:t>
+      </w:r>
+      <w:r>
+        <w:rPr>
+          <w:lang w:val="sr-Cyrl-RS"/>
+        </w:rPr>
+        <w:t>)</w:t>
       </w:r>
     </w:p>
     <w:p>
@@ -16080,7 +16432,25 @@
         <w:rPr>
           <w:lang w:val="en-US"/>
         </w:rPr>
-        <w:t xml:space="preserve"> скуп питања.</w:t>
+        <w:t xml:space="preserve"> скуп питања</w:t>
+      </w:r>
+      <w:r>
+        <w:rPr>
+          <w:lang w:val="sr-Cyrl-RS"/>
+        </w:rPr>
+        <w:t xml:space="preserve"> </w:t>
+      </w:r>
+      <w:r>
+        <w:rPr>
+          <w:lang w:val="en-US"/>
+        </w:rPr>
+        <w:t>[15]</w:t>
+      </w:r>
+      <w:r>
+        <w:rPr>
+          <w:lang w:val="en-US"/>
+        </w:rPr>
+        <w:t>.</w:t>
       </w:r>
       <w:r>
         <w:rPr>
@@ -16386,7 +16756,6 @@
         <w:rPr>
           <w:lang w:val="sr-Cyrl-RS"/>
         </w:rPr>
-        <w:lastRenderedPageBreak/>
         <w:t>Грана</w:t>
       </w:r>
       <w:r>
@@ -16505,13 +16874,19 @@
         <w:rPr>
           <w:lang w:val="sr-Cyrl-RS"/>
         </w:rPr>
-        <w:t xml:space="preserve"> одлуке представљају могуће одговоре. Чворови листа ничу из чворова одлучивања слично ка</w:t>
-      </w:r>
-      <w:r>
-        <w:rPr>
-          <w:lang w:val="sr-Cyrl-RS"/>
-        </w:rPr>
-        <w:t>о што лист ниче на грани дрвета због тога свако</w:t>
+        <w:t xml:space="preserve"> одлуке представљају могуће одговоре. </w:t>
+      </w:r>
+      <w:r>
+        <w:rPr>
+          <w:lang w:val="sr-Cyrl-RS"/>
+        </w:rPr>
+        <w:t>С</w:t>
+      </w:r>
+      <w:r>
+        <w:rPr>
+          <w:lang w:val="sr-Cyrl-RS"/>
+        </w:rPr>
+        <w:t>вако</w:t>
       </w:r>
       <w:r>
         <w:rPr>
@@ -16689,6 +17064,7 @@
         <w:pStyle w:val="Heading2"/>
       </w:pPr>
       <w:r>
+        <w:lastRenderedPageBreak/>
         <w:t>Random Forest</w:t>
       </w:r>
     </w:p>
@@ -16759,7 +17135,19 @@
         <w:rPr>
           <w:lang w:val="en-US"/>
         </w:rPr>
-        <w:t xml:space="preserve"> ансамбл. Свако појединачно </w:t>
+        <w:t xml:space="preserve"> ансамбл</w:t>
+      </w:r>
+      <w:r>
+        <w:rPr>
+          <w:lang w:val="en-US"/>
+        </w:rPr>
+        <w:t xml:space="preserve"> [16]</w:t>
+      </w:r>
+      <w:r>
+        <w:rPr>
+          <w:lang w:val="en-US"/>
+        </w:rPr>
+        <w:t xml:space="preserve">. Свако појединачно </w:t>
       </w:r>
       <w:r>
         <w:rPr>
@@ -16911,7 +17299,6 @@
         <w:pStyle w:val="Heading2"/>
       </w:pPr>
       <w:r>
-        <w:lastRenderedPageBreak/>
         <w:t>Transfer learning</w:t>
       </w:r>
     </w:p>
@@ -16978,7 +17365,19 @@
         <w:rPr>
           <w:lang w:val="en-US"/>
         </w:rPr>
-        <w:t>[]</w:t>
+        <w:t>[</w:t>
+      </w:r>
+      <w:r>
+        <w:rPr>
+          <w:lang w:val="en-US"/>
+        </w:rPr>
+        <w:t>17</w:t>
+      </w:r>
+      <w:r>
+        <w:rPr>
+          <w:lang w:val="en-US"/>
+        </w:rPr>
+        <w:t>]</w:t>
       </w:r>
       <w:r>
         <w:rPr>
@@ -17163,7 +17562,7 @@
         <w:pStyle w:val="BodyText"/>
         <w:ind w:left="708" w:firstLine="12"/>
         <w:rPr>
-          <w:lang w:val="sr-Cyrl-RS"/>
+          <w:lang w:val="en-US"/>
         </w:rPr>
       </w:pPr>
       <w:r>
@@ -17182,7 +17581,38 @@
         <w:rPr>
           <w:lang w:val="sr-Cyrl-RS"/>
         </w:rPr>
-        <w:t>репрезентацији а као излаз даје 21 кључно обележје шаке. Обележја се даље убацују у модул за класификацију чији излаз чини коначна класа која представља гест. На крају, свако од 21 кључних обележја се исцртава на фрејму видеа и повезује линијама на начин да представи естимацију 2.5</w:t>
+        <w:t>репрезентацији а као излаз даје 21 кључно обележје шаке. Обележја се даље убацују у модул за класификацију чији излаз чини коначна класа која представља гест</w:t>
+      </w:r>
+      <w:r>
+        <w:rPr>
+          <w:lang w:val="en-US"/>
+        </w:rPr>
+        <w:t xml:space="preserve"> (</w:t>
+      </w:r>
+      <w:r>
+        <w:rPr>
+          <w:lang w:val="sr-Cyrl-RS"/>
+        </w:rPr>
+        <w:t xml:space="preserve">једно од првих 12 слова немачког алфабета, конкретно: </w:t>
+      </w:r>
+      <w:r>
+        <w:rPr>
+          <w:i/>
+          <w:lang w:val="en-US"/>
+        </w:rPr>
+        <w:t>a,b,c,d,e,f,g,h,i,j,k,l,m</w:t>
+      </w:r>
+      <w:r>
+        <w:rPr>
+          <w:lang w:val="en-US"/>
+        </w:rPr>
+        <w:t>)</w:t>
+      </w:r>
+      <w:r>
+        <w:rPr>
+          <w:lang w:val="sr-Cyrl-RS"/>
+        </w:rPr>
+        <w:t>. На крају, свако од 21 кључних обележја се исцртава на фрејму видеа и повезује линијама на начин да представи естимацију 2.5</w:t>
       </w:r>
       <w:r>
         <w:rPr>
@@ -17194,12 +17624,301 @@
         <w:rPr>
           <w:lang w:val="sr-Cyrl-RS"/>
         </w:rPr>
-        <w:t>скелета шаке. Такође, добијени гест из 2. модула се исписује испод зглоба шаке.</w:t>
+        <w:t>скелета шаке. Такође, добијени гест</w:t>
+      </w:r>
+      <w:r>
+        <w:rPr>
+          <w:lang w:val="en-US"/>
+        </w:rPr>
+        <w:t xml:space="preserve"> (</w:t>
+      </w:r>
+      <w:r>
+        <w:rPr>
+          <w:lang w:val="sr-Cyrl-RS"/>
+        </w:rPr>
+        <w:t>које је слово алфабета у питању</w:t>
+      </w:r>
+      <w:r>
+        <w:rPr>
+          <w:lang w:val="en-US"/>
+        </w:rPr>
+        <w:t>)</w:t>
+      </w:r>
+      <w:r>
+        <w:rPr>
+          <w:lang w:val="sr-Cyrl-RS"/>
+        </w:rPr>
+        <w:t xml:space="preserve"> из 2. модула се исписује испод зглоба шаке</w:t>
+      </w:r>
+      <w:r>
+        <w:rPr>
+          <w:lang w:val="sr-Cyrl-RS"/>
+        </w:rPr>
+        <w:t xml:space="preserve"> како би лако могли да закључимо за коју шаку је који гест детектован</w:t>
+      </w:r>
+      <w:r>
+        <w:rPr>
+          <w:lang w:val="sr-Cyrl-RS"/>
+        </w:rPr>
+        <w:t>.</w:t>
       </w:r>
     </w:p>
     <w:p>
       <w:pPr>
         <w:pStyle w:val="BodyText"/>
+        <w:ind w:left="708" w:firstLine="12"/>
+        <w:rPr>
+          <w:lang w:val="sr-Cyrl-RS"/>
+        </w:rPr>
+      </w:pPr>
+      <w:r>
+        <w:rPr>
+          <w:lang w:val="en-US"/>
+        </w:rPr>
+        <w:tab/>
+      </w:r>
+      <w:r>
+        <w:rPr>
+          <w:lang w:val="sr-Cyrl-RS"/>
+        </w:rPr>
+        <w:t>Ток експеримента је такође једноставан:</w:t>
+      </w:r>
+    </w:p>
+    <w:p>
+      <w:pPr>
+        <w:pStyle w:val="BodyText"/>
+        <w:numPr>
+          <w:ilvl w:val="0"/>
+          <w:numId w:val="45"/>
+        </w:numPr>
+        <w:rPr>
+          <w:lang w:val="sr-Cyrl-RS"/>
+        </w:rPr>
+      </w:pPr>
+      <w:r>
+        <w:rPr>
+          <w:lang w:val="sr-Cyrl-RS"/>
+        </w:rPr>
+        <w:t xml:space="preserve">Од скупа података </w:t>
+      </w:r>
+      <w:r>
+        <w:rPr>
+          <w:lang w:val="en-US"/>
+        </w:rPr>
+        <w:t>[</w:t>
+      </w:r>
+      <w:r>
+        <w:rPr>
+          <w:lang w:val="sr-Cyrl-RS"/>
+        </w:rPr>
+        <w:t>18</w:t>
+      </w:r>
+      <w:r>
+        <w:rPr>
+          <w:lang w:val="en-US"/>
+        </w:rPr>
+        <w:t>]</w:t>
+      </w:r>
+      <w:r>
+        <w:rPr>
+          <w:lang w:val="sr-Cyrl-RS"/>
+        </w:rPr>
+        <w:t xml:space="preserve"> се уѕима подскуп чије излазне класе чине првих 12 слова алфабета</w:t>
+      </w:r>
+    </w:p>
+    <w:p>
+      <w:pPr>
+        <w:pStyle w:val="BodyText"/>
+        <w:numPr>
+          <w:ilvl w:val="0"/>
+          <w:numId w:val="45"/>
+        </w:numPr>
+        <w:rPr>
+          <w:lang w:val="sr-Cyrl-RS"/>
+        </w:rPr>
+      </w:pPr>
+      <w:r>
+        <w:rPr>
+          <w:lang w:val="sr-Cyrl-RS"/>
+        </w:rPr>
+        <w:t xml:space="preserve">Из скупа података отклања се свака колона која представља </w:t>
+      </w:r>
+      <w:r>
+        <w:rPr>
+          <w:lang w:val="en-US"/>
+        </w:rPr>
+        <w:t xml:space="preserve">Z </w:t>
+      </w:r>
+      <w:r>
+        <w:rPr>
+          <w:lang w:val="sr-Cyrl-RS"/>
+        </w:rPr>
+        <w:t>координату</w:t>
+      </w:r>
+    </w:p>
+    <w:p>
+      <w:pPr>
+        <w:pStyle w:val="BodyText"/>
+        <w:numPr>
+          <w:ilvl w:val="0"/>
+          <w:numId w:val="45"/>
+        </w:numPr>
+        <w:rPr>
+          <w:lang w:val="sr-Cyrl-RS"/>
+        </w:rPr>
+      </w:pPr>
+      <w:r>
+        <w:rPr>
+          <w:lang w:val="sr-Cyrl-RS"/>
+        </w:rPr>
+        <w:t>Добијени скуп података се дијели на тренинг, валидациони и тест скуп у односу 80/10/10</w:t>
+      </w:r>
+    </w:p>
+    <w:p>
+      <w:pPr>
+        <w:pStyle w:val="BodyText"/>
+        <w:numPr>
+          <w:ilvl w:val="0"/>
+          <w:numId w:val="45"/>
+        </w:numPr>
+        <w:rPr>
+          <w:lang w:val="sr-Cyrl-RS"/>
+        </w:rPr>
+      </w:pPr>
+      <w:r>
+        <w:rPr>
+          <w:lang w:val="sr-Cyrl-RS"/>
+        </w:rPr>
+        <w:t xml:space="preserve">Дотренирава се модел машинског учења </w:t>
+      </w:r>
+      <w:r>
+        <w:rPr>
+          <w:lang w:val="en-US"/>
+        </w:rPr>
+        <w:t xml:space="preserve">transfer learning </w:t>
+      </w:r>
+      <w:r>
+        <w:rPr>
+          <w:lang w:val="sr-Cyrl-RS"/>
+        </w:rPr>
+        <w:t>приступом</w:t>
+      </w:r>
+      <w:r>
+        <w:rPr>
+          <w:lang w:val="sr-Cyrl-RS"/>
+        </w:rPr>
+        <w:t xml:space="preserve"> </w:t>
+      </w:r>
+      <w:r>
+        <w:rPr>
+          <w:lang w:val="sr-Cyrl-RS"/>
+        </w:rPr>
+        <w:t>(</w:t>
+      </w:r>
+      <w:r>
+        <w:rPr>
+          <w:lang w:val="sr-Cyrl-RS"/>
+        </w:rPr>
+        <w:t xml:space="preserve">само </w:t>
+      </w:r>
+      <w:r>
+        <w:rPr>
+          <w:lang w:val="sr-Cyrl-RS"/>
+        </w:rPr>
+        <w:t xml:space="preserve">класификациони модел, моделе иѕ </w:t>
+      </w:r>
+      <w:r>
+        <w:rPr>
+          <w:lang w:val="en-US"/>
+        </w:rPr>
+        <w:t>pipeline-</w:t>
+      </w:r>
+      <w:r>
+        <w:rPr>
+          <w:lang w:val="sr-Cyrl-RS"/>
+        </w:rPr>
+        <w:t>а ѕа класификацију није потребно дотрениравати)</w:t>
+      </w:r>
+    </w:p>
+    <w:p>
+      <w:pPr>
+        <w:pStyle w:val="BodyText"/>
+        <w:numPr>
+          <w:ilvl w:val="0"/>
+          <w:numId w:val="45"/>
+        </w:numPr>
+        <w:rPr>
+          <w:lang w:val="sr-Cyrl-RS"/>
+        </w:rPr>
+      </w:pPr>
+      <w:r>
+        <w:rPr>
+          <w:lang w:val="sr-Cyrl-RS"/>
+        </w:rPr>
+        <w:t>Врши се евалуација над валидационим скупом података и врши се селекција и оптимизација модела</w:t>
+      </w:r>
+    </w:p>
+    <w:p>
+      <w:pPr>
+        <w:pStyle w:val="BodyText"/>
+        <w:numPr>
+          <w:ilvl w:val="0"/>
+          <w:numId w:val="45"/>
+        </w:numPr>
+        <w:rPr>
+          <w:lang w:val="sr-Cyrl-RS"/>
+        </w:rPr>
+      </w:pPr>
+      <w:r>
+        <w:rPr>
+          <w:lang w:val="sr-Cyrl-RS"/>
+        </w:rPr>
+        <w:t>Врши се евалуација класификационог модела над тестним скупом података</w:t>
+      </w:r>
+    </w:p>
+    <w:p>
+      <w:pPr>
+        <w:pStyle w:val="BodyText"/>
+        <w:numPr>
+          <w:ilvl w:val="0"/>
+          <w:numId w:val="45"/>
+        </w:numPr>
+        <w:rPr>
+          <w:lang w:val="sr-Cyrl-RS"/>
+        </w:rPr>
+      </w:pPr>
+      <w:r>
+        <w:rPr>
+          <w:lang w:val="sr-Cyrl-RS"/>
+        </w:rPr>
+        <w:lastRenderedPageBreak/>
+        <w:t xml:space="preserve">Брши се евалуација читавог </w:t>
+      </w:r>
+      <w:r>
+        <w:rPr>
+          <w:lang w:val="en-US"/>
+        </w:rPr>
+        <w:t>pipeline-a</w:t>
+      </w:r>
+      <w:r>
+        <w:rPr>
+          <w:lang w:val="sr-Cyrl-RS"/>
+        </w:rPr>
+        <w:t xml:space="preserve"> за рад у реалним условима</w:t>
+      </w:r>
+    </w:p>
+    <w:p>
+      <w:pPr>
+        <w:pStyle w:val="BodyText"/>
+        <w:ind w:left="2190" w:firstLine="0"/>
+        <w:rPr>
+          <w:lang w:val="sr-Cyrl-RS"/>
+        </w:rPr>
+      </w:pPr>
+    </w:p>
+    <w:p>
+      <w:pPr>
+        <w:pStyle w:val="BodyText"/>
         <w:ind w:left="720" w:firstLine="0"/>
         <w:rPr>
           <w:lang w:val="en-US"/>
@@ -17209,9 +17928,8 @@
         <w:rPr>
           <w:lang w:val="en-US"/>
         </w:rPr>
-        <w:lastRenderedPageBreak/>
         <w:pict w14:anchorId="2B297340">
-          <v:shape id="_x0000_i1055" type="#_x0000_t75" style="width:176.65pt;height:430.35pt">
+          <v:shape id="_x0000_i1035" type="#_x0000_t75" style="width:176.65pt;height:430.35pt">
             <v:imagedata r:id="rId27" o:title="Untitled Diagram"/>
           </v:shape>
         </w:pict>
@@ -17248,9 +17966,9 @@
           <w:lang w:val="en-US"/>
         </w:rPr>
         <w:lastRenderedPageBreak/>
-        <w:pict w14:anchorId="6283BBE0">
-          <v:shape id="_x0000_i1060" type="#_x0000_t75" style="width:335.7pt;height:184.2pt">
-            <v:imagedata r:id="rId28" o:title="дијаграм тока експеримента"/>
+        <w:pict w14:anchorId="11E22488">
+          <v:shape id="_x0000_i1038" type="#_x0000_t75" style="width:335.7pt;height:179.15pt">
+            <v:imagedata r:id="rId28" o:title="дијаграм тока експеримента.drawio (1)"/>
           </v:shape>
         </w:pict>
       </w:r>
@@ -17275,525 +17993,122 @@
     </w:p>
     <w:p>
       <w:pPr>
-        <w:pStyle w:val="BodyText"/>
-        <w:ind w:left="720" w:firstLine="0"/>
-        <w:rPr>
-          <w:lang w:val="en-US"/>
-        </w:rPr>
-      </w:pPr>
+        <w:pStyle w:val="Heading2"/>
+        <w:rPr>
+          <w:lang w:val="sr-Cyrl-RS"/>
+        </w:rPr>
+      </w:pPr>
+      <w:r>
+        <w:rPr>
+          <w:lang w:val="sr-Cyrl-RS"/>
+        </w:rPr>
+        <w:t>Модул за праћење шаке и екстракцију кључних обележја</w:t>
+      </w:r>
     </w:p>
     <w:p>
       <w:pPr>
         <w:pStyle w:val="BodyText"/>
-        <w:ind w:left="720" w:firstLine="0"/>
-        <w:rPr>
-          <w:lang w:val="sr-Latn-RS"/>
-        </w:rPr>
-      </w:pPr>
+        <w:rPr>
+          <w:lang w:val="sr-Cyrl-RS"/>
+        </w:rPr>
+      </w:pPr>
+      <w:r>
+        <w:rPr>
+          <w:lang w:val="sr-Cyrl-RS"/>
+        </w:rPr>
+        <w:t xml:space="preserve">Улаз у </w:t>
+      </w:r>
+      <w:r>
+        <w:rPr>
+          <w:lang w:val="sr-Cyrl-RS"/>
+        </w:rPr>
+        <w:t>овај</w:t>
+      </w:r>
+      <w:r>
+        <w:rPr>
+          <w:lang w:val="sr-Cyrl-RS"/>
+        </w:rPr>
+        <w:t xml:space="preserve"> модул представља фрејм са снимка камере у </w:t>
+      </w:r>
+      <w:r>
+        <w:rPr>
+          <w:lang w:val="en-US"/>
+        </w:rPr>
+        <w:t xml:space="preserve">RGB </w:t>
+      </w:r>
+      <w:r>
+        <w:rPr>
+          <w:lang w:val="sr-Cyrl-RS"/>
+        </w:rPr>
+        <w:t>репрезентацији а као излаз даје 21 кључно обележје шаке</w:t>
+      </w:r>
+      <w:r>
+        <w:rPr>
+          <w:lang w:val="sr-Cyrl-RS"/>
+        </w:rPr>
+        <w:t>. Ова обележја се касније могу визуелизовати на начин да осликавају 2.5</w:t>
+      </w:r>
+      <w:r>
+        <w:rPr>
+          <w:lang w:val="en-US"/>
+        </w:rPr>
+        <w:t>D</w:t>
+      </w:r>
+      <w:r>
+        <w:rPr>
+          <w:lang w:val="sr-Cyrl-RS"/>
+        </w:rPr>
+        <w:t xml:space="preserve"> скелет шаке и иста се даље користе као улаз у модул за класификацију.</w:t>
+      </w:r>
     </w:p>
     <w:p>
       <w:pPr>
         <w:pStyle w:val="BodyText"/>
-        <w:numPr>
-          <w:ilvl w:val="0"/>
-          <w:numId w:val="7"/>
-        </w:numPr>
-        <w:rPr>
-          <w:lang w:val="sr-Latn-RS"/>
-        </w:rPr>
-      </w:pPr>
-      <w:r>
-        <w:rPr>
-          <w:lang w:val="sr-Latn-RS"/>
-        </w:rPr>
-        <w:t>Pojedinačni moduli zahtevaju opsežna objašnjenja, p</w:t>
-      </w:r>
-      <w:r>
-        <w:rPr>
-          <w:lang w:val="sr-Latn-RS"/>
-        </w:rPr>
-        <w:t>oglavlje</w:t>
-      </w:r>
-      <w:r>
-        <w:rPr>
-          <w:lang w:val="sr-Latn-RS"/>
-        </w:rPr>
-        <w:t xml:space="preserve"> „Metodologija“</w:t>
-      </w:r>
-      <w:r>
-        <w:rPr>
-          <w:lang w:val="sr-Latn-RS"/>
-        </w:rPr>
-        <w:t xml:space="preserve"> možete izdeliti na </w:t>
-      </w:r>
-      <w:r>
-        <w:rPr>
-          <w:lang w:val="sr-Latn-RS"/>
-        </w:rPr>
-        <w:t>potpoglavlja</w:t>
-      </w:r>
-      <w:r>
-        <w:rPr>
-          <w:lang w:val="sr-Latn-RS"/>
-        </w:rPr>
-        <w:t xml:space="preserve"> koja odgovaraju </w:t>
-      </w:r>
-      <w:r>
-        <w:rPr>
-          <w:lang w:val="sr-Latn-RS"/>
-        </w:rPr>
-        <w:t>datim</w:t>
-      </w:r>
-      <w:r>
-        <w:rPr>
-          <w:lang w:val="sr-Latn-RS"/>
-        </w:rPr>
-        <w:t xml:space="preserve"> modulima. </w:t>
-      </w:r>
-      <w:r>
-        <w:rPr>
-          <w:lang w:val="sr-Latn-RS"/>
-        </w:rPr>
-        <w:t>Ako ovo radite, ne zaboravite da dodate</w:t>
-      </w:r>
-      <w:r>
-        <w:rPr>
-          <w:lang w:val="sr-Latn-RS"/>
-        </w:rPr>
-        <w:t xml:space="preserve"> rečenicu koja najavljuje </w:t>
-      </w:r>
-      <w:r>
-        <w:rPr>
-          <w:lang w:val="sr-Latn-RS"/>
-        </w:rPr>
-        <w:t xml:space="preserve">ta </w:t>
-      </w:r>
-      <w:r>
-        <w:rPr>
-          <w:lang w:val="sr-Latn-RS"/>
-        </w:rPr>
-        <w:t>potpoglavlja</w:t>
-      </w:r>
-      <w:r>
-        <w:rPr>
-          <w:lang w:val="sr-Latn-RS"/>
-        </w:rPr>
-        <w:t>.</w:t>
-      </w:r>
-    </w:p>
-    <w:p>
-      <w:pPr>
-        <w:pStyle w:val="BodyText"/>
-        <w:numPr>
-          <w:ilvl w:val="0"/>
-          <w:numId w:val="7"/>
-        </w:numPr>
-        <w:rPr>
-          <w:lang w:val="sr-Latn-RS"/>
-        </w:rPr>
-      </w:pPr>
-      <w:r>
-        <w:rPr>
-          <w:lang w:val="sr-Latn-RS"/>
-        </w:rPr>
-        <w:t>Prilikom opisa rešenja n</w:t>
-      </w:r>
-      <w:r>
-        <w:rPr>
-          <w:lang w:val="sr-Latn-RS"/>
-        </w:rPr>
-        <w:t>e zaboravite da opišete</w:t>
-      </w:r>
-      <w:r>
-        <w:rPr>
-          <w:lang w:val="sr-Latn-RS"/>
-        </w:rPr>
-        <w:t xml:space="preserve"> sledeće stvari (ako ste ih primenili)</w:t>
-      </w:r>
-      <w:r>
-        <w:rPr>
-          <w:lang w:val="sr-Latn-RS"/>
-        </w:rPr>
-        <w:t xml:space="preserve">: </w:t>
-      </w:r>
-    </w:p>
-    <w:p>
-      <w:pPr>
-        <w:pStyle w:val="BodyText"/>
-        <w:numPr>
-          <w:ilvl w:val="1"/>
-          <w:numId w:val="7"/>
-        </w:numPr>
-        <w:rPr>
-          <w:lang w:val="sr-Latn-RS"/>
-        </w:rPr>
-      </w:pPr>
-      <w:r>
-        <w:rPr>
-          <w:lang w:val="sr-Latn-RS"/>
-        </w:rPr>
-        <w:t>Kako ste</w:t>
-      </w:r>
-      <w:r>
-        <w:rPr>
-          <w:lang w:val="sr-Latn-RS"/>
-        </w:rPr>
-        <w:t xml:space="preserve"> pretprocesir</w:t>
-      </w:r>
-      <w:r>
-        <w:rPr>
-          <w:lang w:val="sr-Latn-RS"/>
-        </w:rPr>
-        <w:t>ali</w:t>
-      </w:r>
-      <w:r>
-        <w:rPr>
-          <w:lang w:val="sr-Latn-RS"/>
+        <w:rPr>
+          <w:lang w:val="sr-Cyrl-RS"/>
+        </w:rPr>
+      </w:pPr>
+      <w:r>
+        <w:rPr>
+          <w:lang w:val="sr-Cyrl-RS"/>
+        </w:rPr>
+        <w:t xml:space="preserve">Имплементација овог дијела је веома једноставна, искоришћен је </w:t>
+      </w:r>
+      <w:r>
+        <w:rPr>
+          <w:lang w:val="en-US"/>
+        </w:rPr>
+        <w:t xml:space="preserve">Mediapipe </w:t>
+      </w:r>
+      <w:r>
+        <w:rPr>
+          <w:lang w:val="sr-Cyrl-RS"/>
+        </w:rPr>
+        <w:t xml:space="preserve">радни оквир, конкретно </w:t>
+      </w:r>
+      <w:r>
+        <w:rPr>
+          <w:lang w:val="en-US"/>
+        </w:rPr>
+        <w:t>Mediapipe Hands</w:t>
+      </w:r>
+      <w:r>
+        <w:rPr>
+          <w:lang w:val="sr-Cyrl-RS"/>
         </w:rPr>
         <w:t xml:space="preserve"> </w:t>
       </w:r>
       <w:r>
         <w:rPr>
-          <w:lang w:val="sr-Latn-RS"/>
-        </w:rPr>
-        <w:t>podatke</w:t>
-      </w:r>
-    </w:p>
-    <w:p>
-      <w:pPr>
-        <w:pStyle w:val="BodyText"/>
-        <w:numPr>
-          <w:ilvl w:val="1"/>
-          <w:numId w:val="7"/>
-        </w:numPr>
-        <w:rPr>
-          <w:lang w:val="sr-Latn-RS"/>
-        </w:rPr>
-      </w:pPr>
-      <w:r>
-        <w:rPr>
-          <w:lang w:val="sr-Latn-RS"/>
-        </w:rPr>
-        <w:t>Kako ste vršili a</w:t>
-      </w:r>
-      <w:r>
-        <w:rPr>
-          <w:lang w:val="sr-Latn-RS"/>
-        </w:rPr>
-        <w:t>ugmentaciju podataka</w:t>
-      </w:r>
-    </w:p>
-    <w:p>
-      <w:pPr>
-        <w:pStyle w:val="BodyText"/>
-        <w:numPr>
-          <w:ilvl w:val="1"/>
-          <w:numId w:val="7"/>
-        </w:numPr>
-        <w:rPr>
-          <w:lang w:val="sr-Latn-RS"/>
-        </w:rPr>
-      </w:pPr>
-      <w:r>
-        <w:rPr>
-          <w:lang w:val="sr-Latn-RS"/>
-        </w:rPr>
-        <w:t>A</w:t>
-      </w:r>
-      <w:r>
-        <w:rPr>
-          <w:lang w:val="sr-Latn-RS"/>
-        </w:rPr>
-        <w:t>rhitekturu neuronske mreže</w:t>
-      </w:r>
-      <w:r>
-        <w:rPr>
-          <w:lang w:val="sr-Latn-RS"/>
-        </w:rPr>
-        <w:t xml:space="preserve"> </w:t>
-      </w:r>
-      <w:r>
-        <w:rPr>
-          <w:lang w:val="sr-Latn-RS"/>
-        </w:rPr>
-        <w:t xml:space="preserve">koju </w:t>
-      </w:r>
-      <w:r>
-        <w:rPr>
-          <w:lang w:val="sr-Latn-RS"/>
-        </w:rPr>
-        <w:t>ste koristili</w:t>
-      </w:r>
-      <w:r>
-        <w:rPr>
-          <w:lang w:val="sr-Latn-RS"/>
-        </w:rPr>
-        <w:t xml:space="preserve"> </w:t>
-      </w:r>
-      <w:r>
-        <w:rPr>
-          <w:lang w:val="sr-Latn-RS"/>
-        </w:rPr>
-        <w:t>uz obrazloženje</w:t>
-      </w:r>
-      <w:r>
-        <w:rPr>
-          <w:lang w:val="sr-Latn-RS"/>
-        </w:rPr>
-        <w:t xml:space="preserve"> zašto ste </w:t>
-      </w:r>
-      <w:r>
-        <w:rPr>
-          <w:lang w:val="sr-Latn-RS"/>
-        </w:rPr>
-        <w:t>je odabrali</w:t>
-      </w:r>
-    </w:p>
-    <w:p>
-      <w:pPr>
-        <w:pStyle w:val="BodyText"/>
-        <w:numPr>
-          <w:ilvl w:val="1"/>
-          <w:numId w:val="7"/>
-        </w:numPr>
-        <w:rPr>
-          <w:lang w:val="sr-Latn-RS"/>
-        </w:rPr>
-      </w:pPr>
-      <w:r>
-        <w:rPr>
-          <w:lang w:val="sr-Latn-RS"/>
-        </w:rPr>
-        <w:t>Pomoću koje funkcije gubitka se optimizuje model</w:t>
-      </w:r>
-    </w:p>
-    <w:p>
-      <w:pPr>
-        <w:pStyle w:val="BodyText"/>
-        <w:numPr>
-          <w:ilvl w:val="1"/>
-          <w:numId w:val="7"/>
-        </w:numPr>
-        <w:rPr>
-          <w:lang w:val="sr-Latn-RS"/>
-        </w:rPr>
-      </w:pPr>
-      <w:r>
-        <w:rPr>
-          <w:lang w:val="sr-Latn-RS"/>
-        </w:rPr>
-        <w:t>K</w:t>
-      </w:r>
-      <w:r>
-        <w:rPr>
-          <w:lang w:val="sr-Latn-RS"/>
-        </w:rPr>
-        <w:t xml:space="preserve">oje </w:t>
-      </w:r>
-      <w:r>
-        <w:rPr>
-          <w:lang w:val="sr-Latn-RS"/>
-        </w:rPr>
-        <w:t xml:space="preserve">ste sve </w:t>
-      </w:r>
-      <w:r>
-        <w:rPr>
-          <w:lang w:val="sr-Latn-RS"/>
-        </w:rPr>
-        <w:t>kombinacije model/pretprocesiranje isprobali</w:t>
-      </w:r>
-    </w:p>
-    <w:p>
-      <w:pPr>
-        <w:pStyle w:val="BodyText"/>
-        <w:numPr>
-          <w:ilvl w:val="1"/>
-          <w:numId w:val="7"/>
-        </w:numPr>
-        <w:rPr>
-          <w:lang w:val="sr-Latn-RS"/>
-        </w:rPr>
-      </w:pPr>
-      <w:r>
-        <w:rPr>
-          <w:lang w:val="sr-Latn-RS"/>
-        </w:rPr>
-        <w:t>Na koji način ste u svoj</w:t>
-      </w:r>
-      <w:r>
-        <w:rPr>
-          <w:lang w:val="sr-Latn-RS"/>
-        </w:rPr>
-        <w:t>e</w:t>
-      </w:r>
-      <w:r>
-        <w:rPr>
-          <w:lang w:val="sr-Latn-RS"/>
-        </w:rPr>
-        <w:t xml:space="preserve"> </w:t>
-      </w:r>
-      <w:r>
-        <w:rPr>
-          <w:lang w:val="sr-Latn-RS"/>
-        </w:rPr>
-        <w:t>rešenje</w:t>
-      </w:r>
-      <w:r>
-        <w:rPr>
-          <w:lang w:val="sr-Latn-RS"/>
-        </w:rPr>
-        <w:t xml:space="preserve"> uključili tehnologije predstavljene u poglavlju </w:t>
-      </w:r>
-      <w:r>
-        <w:rPr>
-          <w:lang w:val="sr-Latn-RS"/>
-        </w:rPr>
-        <w:fldChar w:fldCharType="begin"/>
-      </w:r>
-      <w:r>
-        <w:rPr>
-          <w:lang w:val="sr-Latn-RS"/>
-        </w:rPr>
-        <w:instrText xml:space="preserve"> REF _Ref92805354 \r \h </w:instrText>
-      </w:r>
-      <w:r>
-        <w:rPr>
-          <w:lang w:val="sr-Latn-RS"/>
-        </w:rPr>
-      </w:r>
-      <w:r>
-        <w:rPr>
-          <w:lang w:val="sr-Latn-RS"/>
-        </w:rPr>
-        <w:fldChar w:fldCharType="separate"/>
-      </w:r>
-      <w:r>
-        <w:rPr>
-          <w:lang w:val="sr-Latn-RS"/>
-        </w:rPr>
-        <w:t>4</w:t>
-      </w:r>
-      <w:r>
-        <w:rPr>
-          <w:lang w:val="sr-Latn-RS"/>
-        </w:rPr>
-        <w:fldChar w:fldCharType="end"/>
-      </w:r>
-    </w:p>
-    <w:p>
-      <w:pPr>
-        <w:rPr>
-          <w:lang w:val="sr-Latn-RS"/>
-        </w:rPr>
-      </w:pPr>
-    </w:p>
-    <w:p>
-      <w:pPr>
-        <w:pStyle w:val="Heading2"/>
-        <w:rPr>
-          <w:lang w:val="sr-Cyrl-RS"/>
-        </w:rPr>
-      </w:pPr>
-      <w:r>
-        <w:rPr>
-          <w:lang w:val="sr-Cyrl-RS"/>
-        </w:rPr>
-        <w:t>Модул за праћење шаке и екстракцију кључних обележја</w:t>
-      </w:r>
-    </w:p>
-    <w:p>
-      <w:pPr>
-        <w:pStyle w:val="BodyText"/>
-        <w:rPr>
-          <w:lang w:val="sr-Cyrl-RS"/>
-        </w:rPr>
-      </w:pPr>
-      <w:r>
-        <w:rPr>
-          <w:lang w:val="sr-Cyrl-RS"/>
-        </w:rPr>
-        <w:t xml:space="preserve">Улаз у </w:t>
-      </w:r>
-      <w:r>
-        <w:rPr>
-          <w:lang w:val="sr-Cyrl-RS"/>
-        </w:rPr>
-        <w:t>овај</w:t>
-      </w:r>
-      <w:r>
-        <w:rPr>
-          <w:lang w:val="sr-Cyrl-RS"/>
-        </w:rPr>
-        <w:t xml:space="preserve"> модул представља фрејм са снимка камере у </w:t>
-      </w:r>
-      <w:r>
-        <w:rPr>
-          <w:lang w:val="en-US"/>
-        </w:rPr>
-        <w:t xml:space="preserve">RGB </w:t>
-      </w:r>
-      <w:r>
-        <w:rPr>
-          <w:lang w:val="sr-Cyrl-RS"/>
-        </w:rPr>
-        <w:t>репрезентацији а као излаз даје 21 кључно обележје шаке</w:t>
-      </w:r>
-      <w:r>
-        <w:rPr>
-          <w:lang w:val="sr-Cyrl-RS"/>
-        </w:rPr>
-        <w:t>. Ова обележја се касније могу визуелизовати на начин да осликавају 2.5</w:t>
-      </w:r>
-      <w:r>
-        <w:rPr>
-          <w:lang w:val="en-US"/>
-        </w:rPr>
-        <w:t>D</w:t>
-      </w:r>
-      <w:r>
-        <w:rPr>
-          <w:lang w:val="sr-Cyrl-RS"/>
-        </w:rPr>
-        <w:t xml:space="preserve"> скелет шаке и иста се даље користе као улаз у модул за класификацију.</w:t>
-      </w:r>
-    </w:p>
-    <w:p>
-      <w:pPr>
-        <w:pStyle w:val="BodyText"/>
-        <w:rPr>
-          <w:lang w:val="sr-Cyrl-RS"/>
-        </w:rPr>
-      </w:pPr>
-      <w:r>
-        <w:rPr>
-          <w:lang w:val="sr-Cyrl-RS"/>
-        </w:rPr>
-        <w:lastRenderedPageBreak/>
-        <w:t xml:space="preserve">Имплементација овог дијела је веома једноставна, искоришћен је </w:t>
-      </w:r>
-      <w:r>
-        <w:rPr>
-          <w:lang w:val="en-US"/>
-        </w:rPr>
-        <w:t xml:space="preserve">Mediapipe </w:t>
-      </w:r>
-      <w:r>
-        <w:rPr>
-          <w:lang w:val="sr-Cyrl-RS"/>
-        </w:rPr>
-        <w:t xml:space="preserve">радни оквир, конкретно </w:t>
-      </w:r>
-      <w:r>
-        <w:rPr>
-          <w:lang w:val="en-US"/>
-        </w:rPr>
-        <w:t>Mediapipe Hands</w:t>
-      </w:r>
-      <w:r>
-        <w:rPr>
-          <w:lang w:val="sr-Cyrl-RS"/>
-        </w:rPr>
-        <w:t xml:space="preserve"> модел чији је рад детаљно објашњен у поглављу 2. За рад са снимком са веб камере коришћена је </w:t>
+          <w:lang w:val="en-US"/>
+        </w:rPr>
+        <w:t>pipeline</w:t>
+      </w:r>
+      <w:r>
+        <w:rPr>
+          <w:lang w:val="sr-Cyrl-RS"/>
+        </w:rPr>
+        <w:t xml:space="preserve"> чији је рад детаљно објашњен у поглављу 2. За рад са снимком са веб камере коришћена је </w:t>
       </w:r>
       <w:r>
         <w:rPr>
@@ -17959,13 +18274,13 @@
         <w:rPr>
           <w:lang w:val="sr-Cyrl-RS"/>
         </w:rPr>
-        <w:t>М</w:t>
-      </w:r>
-      <w:r>
-        <w:rPr>
-          <w:lang w:val="sr-Cyrl-RS"/>
-        </w:rPr>
-        <w:t>ашина потпорних вектора (</w:t>
+        <w:t>Метода</w:t>
+      </w:r>
+      <w:r>
+        <w:rPr>
+          <w:lang w:val="sr-Cyrl-RS"/>
+        </w:rPr>
+        <w:t xml:space="preserve"> потпорних вектора (</w:t>
       </w:r>
       <w:r>
         <w:rPr>
@@ -17995,6 +18310,7 @@
         <w:rPr>
           <w:lang w:val="en-US"/>
         </w:rPr>
+        <w:lastRenderedPageBreak/>
         <w:t>Random forest</w:t>
       </w:r>
     </w:p>
@@ -18021,13 +18337,148 @@
         <w:rPr>
           <w:lang w:val="sr-Cyrl-RS"/>
         </w:rPr>
-        <w:t xml:space="preserve"> и евалуирана над истим скуповима података. Неуронска мрежа је имплементирана у архитектури предложеној у </w:t>
-      </w:r>
-      <w:r>
-        <w:rPr>
-          <w:lang w:val="en-US"/>
-        </w:rPr>
-        <w:t>[]</w:t>
+        <w:t xml:space="preserve"> и евалуирана над истим скуповима података. </w:t>
+      </w:r>
+      <w:r>
+        <w:rPr>
+          <w:lang w:val="sr-Cyrl-RS"/>
+        </w:rPr>
+        <w:t xml:space="preserve">Важно је напоменути и да је одрађено предпроцесирање скупова података тако што су избачене све колоне које предстабљају </w:t>
+      </w:r>
+      <w:r>
+        <w:rPr>
+          <w:lang w:val="en-US"/>
+        </w:rPr>
+        <w:t>Z</w:t>
+      </w:r>
+      <w:r>
+        <w:rPr>
+          <w:lang w:val="sr-Cyrl-RS"/>
+        </w:rPr>
+        <w:t xml:space="preserve"> координату (отприлике свака трећа колона), чиме је смањена димензионалност проблема, самим тим скраћено вријеме обучавања док су перформансе остале непромијењене. Нормализација података није рађена експлицитно с обзиром да је излаз из претходног модула такав да координате обележја нису представљена као апсолутно растојање од неке тачке већ као удео растојања од врха (лијеве стране) слике тако да су подаци нормализовани по </w:t>
+      </w:r>
+      <w:r>
+        <w:rPr>
+          <w:lang w:val="en-US"/>
+        </w:rPr>
+        <w:t>default</w:t>
+      </w:r>
+      <w:r>
+        <w:rPr>
+          <w:lang w:val="sr-Cyrl-RS"/>
+        </w:rPr>
+        <w:t>-у. Подаци који су се користили за обучавање, валидацију и тестирање су такође изворно били у истом формату те експлицитна нормализација није била потребна.</w:t>
+      </w:r>
+      <w:r>
+        <w:rPr>
+          <w:lang w:val="sr-Cyrl-RS"/>
+        </w:rPr>
+        <w:t xml:space="preserve"> За учитавање података и претпроцесирање коришћена је </w:t>
+      </w:r>
+      <w:r>
+        <w:rPr>
+          <w:lang w:val="en-US"/>
+        </w:rPr>
+        <w:t>Pandas</w:t>
+      </w:r>
+      <w:r>
+        <w:rPr>
+          <w:lang w:val="sr-Cyrl-RS"/>
+        </w:rPr>
+        <w:t xml:space="preserve"> библиотека док су за трансформацију података из </w:t>
+      </w:r>
+      <w:r>
+        <w:rPr>
+          <w:lang w:val="en-US"/>
+        </w:rPr>
+        <w:t>Pandas dataframe</w:t>
+      </w:r>
+      <w:r>
+        <w:rPr>
+          <w:lang w:val="sr-Cyrl-RS"/>
+        </w:rPr>
+        <w:t xml:space="preserve">-а у облик погодан за обраду коришћене </w:t>
+      </w:r>
+      <w:r>
+        <w:rPr>
+          <w:lang w:val="en-US"/>
+        </w:rPr>
+        <w:t xml:space="preserve">numpy и tensorflow </w:t>
+      </w:r>
+      <w:r>
+        <w:rPr>
+          <w:lang w:val="sr-Cyrl-RS"/>
+        </w:rPr>
+        <w:t xml:space="preserve">библиотеке. За подјелу скупа података на тренинг, валидациони и тест скуп, коришћена је </w:t>
+      </w:r>
+      <w:r>
+        <w:rPr>
+          <w:lang w:val="en-US"/>
+        </w:rPr>
+        <w:t>scikit-learn</w:t>
+      </w:r>
+      <w:r>
+        <w:rPr>
+          <w:lang w:val="sr-Cyrl-RS"/>
+        </w:rPr>
+        <w:t xml:space="preserve"> библиотека.</w:t>
+      </w:r>
+    </w:p>
+    <w:p>
+      <w:pPr>
+        <w:pStyle w:val="BodyText"/>
+        <w:rPr>
+          <w:lang w:val="sr-Cyrl-RS"/>
+        </w:rPr>
+      </w:pPr>
+      <w:r>
+        <w:rPr>
+          <w:lang w:val="sr-Cyrl-RS"/>
+        </w:rPr>
+        <w:t xml:space="preserve">Неуронска мрежа је имплементирана у архитектури предложеној у </w:t>
+      </w:r>
+      <w:r>
+        <w:rPr>
+          <w:lang w:val="en-US"/>
+        </w:rPr>
+        <w:t>[</w:t>
+      </w:r>
+      <w:r>
+        <w:rPr>
+          <w:lang w:val="en-US"/>
+        </w:rPr>
+        <w:t>4</w:t>
+      </w:r>
+      <w:r>
+        <w:rPr>
+          <w:lang w:val="en-US"/>
+        </w:rPr>
+        <w:t>]</w:t>
+      </w:r>
+      <w:r>
+        <w:rPr>
+          <w:lang w:val="sr-Cyrl-RS"/>
+        </w:rPr>
+        <w:t xml:space="preserve"> (</w:t>
+      </w:r>
+      <w:r>
+        <w:rPr>
+          <w:i/>
+          <w:lang w:val="en-US"/>
+        </w:rPr>
+        <w:t>MpHandGesture</w:t>
+      </w:r>
+      <w:r>
+        <w:rPr>
+          <w:lang w:val="en-US"/>
+        </w:rPr>
+        <w:t xml:space="preserve"> </w:t>
+      </w:r>
+      <w:r>
+        <w:rPr>
+          <w:lang w:val="sr-Cyrl-RS"/>
+        </w:rPr>
+        <w:t>модел)</w:t>
       </w:r>
       <w:r>
         <w:rPr>
@@ -18123,15 +18574,236 @@
         <w:rPr>
           <w:lang w:val="sr-Cyrl-RS"/>
         </w:rPr>
-        <w:t xml:space="preserve"> (опширније у поглављу 5</w:t>
+        <w:t xml:space="preserve"> (опширније у поглављу 5)</w:t>
+      </w:r>
+      <w:r>
+        <w:rPr>
+          <w:lang w:val="sr-Cyrl-RS"/>
+        </w:rPr>
+        <w:t>.</w:t>
+      </w:r>
+      <w:r>
+        <w:rPr>
+          <w:lang w:val="en-US"/>
+        </w:rPr>
+        <w:t xml:space="preserve"> </w:t>
+      </w:r>
+      <w:r>
+        <w:rPr>
+          <w:lang w:val="sr-Cyrl-RS"/>
+        </w:rPr>
+        <w:t xml:space="preserve">Мрежа је тренирана </w:t>
+      </w:r>
+      <w:r>
+        <w:rPr>
+          <w:lang w:val="en-US"/>
+        </w:rPr>
+        <w:t xml:space="preserve">transfer learning </w:t>
+      </w:r>
+      <w:r>
+        <w:rPr>
+          <w:lang w:val="sr-Cyrl-RS"/>
+        </w:rPr>
+        <w:t xml:space="preserve">приступом гдје су за иницијалне тежине узете тежине </w:t>
+      </w:r>
+      <w:r>
+        <w:rPr>
+          <w:lang w:val="en-US"/>
+        </w:rPr>
+        <w:t>које су дошле са</w:t>
+      </w:r>
+      <w:r>
+        <w:rPr>
+          <w:lang w:val="sr-Cyrl-RS"/>
+        </w:rPr>
+        <w:t xml:space="preserve"> иницијалном имплементацијом </w:t>
+      </w:r>
+      <w:r>
+        <w:rPr>
+          <w:lang w:val="en-US"/>
+        </w:rPr>
+        <w:t>MpHandGesture</w:t>
+      </w:r>
+      <w:r>
+        <w:rPr>
+          <w:lang w:val="sr-Cyrl-RS"/>
+        </w:rPr>
+        <w:t xml:space="preserve"> модела.</w:t>
+      </w:r>
+      <w:r>
+        <w:rPr>
+          <w:lang w:val="sr-Cyrl-RS"/>
+        </w:rPr>
+        <w:t xml:space="preserve"> Имплементација као и процес тренирања одрађени су уз помоћ </w:t>
+      </w:r>
+      <w:r>
+        <w:rPr>
+          <w:lang w:val="en-US"/>
+        </w:rPr>
+        <w:t>Keras</w:t>
+      </w:r>
+      <w:r>
+        <w:rPr>
+          <w:lang w:val="sr-Cyrl-RS"/>
+        </w:rPr>
+        <w:t xml:space="preserve"> библиотеке. </w:t>
+      </w:r>
+    </w:p>
+    <w:p>
+      <w:pPr>
+        <w:pStyle w:val="BodyText"/>
+        <w:rPr>
+          <w:lang w:val="sr-Cyrl-RS"/>
+        </w:rPr>
+      </w:pPr>
+      <w:r>
+        <w:rPr>
+          <w:lang w:val="en-US"/>
+        </w:rPr>
+        <w:t xml:space="preserve">SVM </w:t>
+      </w:r>
+      <w:r>
+        <w:rPr>
+          <w:lang w:val="sr-Cyrl-RS"/>
+        </w:rPr>
+        <w:t xml:space="preserve">модел је имплементиран коришћењем </w:t>
+      </w:r>
+      <w:r>
+        <w:rPr>
+          <w:lang w:val="en-US"/>
+        </w:rPr>
+        <w:t>SVC</w:t>
+      </w:r>
+      <w:r>
+        <w:rPr>
+          <w:lang w:val="sr-Cyrl-RS"/>
+        </w:rPr>
+        <w:t xml:space="preserve"> (</w:t>
+      </w:r>
+      <w:r>
+        <w:rPr>
+          <w:lang w:val="sr-Cyrl-RS"/>
+        </w:rPr>
+        <w:t>C-Support Vector Classification</w:t>
+      </w:r>
+      <w:r>
+        <w:rPr>
+          <w:lang w:val="sr-Cyrl-RS"/>
+        </w:rPr>
+        <w:t xml:space="preserve">) из </w:t>
+      </w:r>
+      <w:r>
+        <w:rPr>
+          <w:lang w:val="en-US"/>
+        </w:rPr>
+        <w:t>scikit-learn</w:t>
+      </w:r>
+      <w:r>
+        <w:rPr>
+          <w:lang w:val="sr-Cyrl-RS"/>
+        </w:rPr>
+        <w:t xml:space="preserve"> библиотеке. Коришћен је стандардни </w:t>
+      </w:r>
+      <w:r>
+        <w:rPr>
+          <w:lang w:val="en-US"/>
+        </w:rPr>
+        <w:t xml:space="preserve">RBF </w:t>
+      </w:r>
+      <w:r>
+        <w:rPr>
+          <w:lang w:val="sr-Cyrl-RS"/>
+        </w:rPr>
+        <w:t xml:space="preserve">кернел са свим </w:t>
+      </w:r>
+      <w:r>
+        <w:rPr>
+          <w:lang w:val="en-US"/>
+        </w:rPr>
+        <w:t>default</w:t>
+      </w:r>
+      <w:r>
+        <w:rPr>
+          <w:lang w:val="sr-Cyrl-RS"/>
+        </w:rPr>
+        <w:t>-ним параметрима.</w:t>
+      </w:r>
+    </w:p>
+    <w:p>
+      <w:pPr>
+        <w:pStyle w:val="BodyText"/>
+        <w:rPr>
+          <w:lang w:val="sr-Cyrl-RS"/>
+        </w:rPr>
+      </w:pPr>
+      <w:r>
+        <w:rPr>
+          <w:lang w:val="en-US"/>
+        </w:rPr>
+        <w:t>Random Forest</w:t>
+      </w:r>
+      <w:r>
+        <w:rPr>
+          <w:lang w:val="sr-Cyrl-RS"/>
+        </w:rPr>
+        <w:t xml:space="preserve"> класификатор имплементиран је употребом </w:t>
+      </w:r>
+      <w:r>
+        <w:rPr>
+          <w:lang w:val="sr-Cyrl-RS"/>
+        </w:rPr>
+        <w:t>RandomForestClassifier</w:t>
+      </w:r>
+      <w:r>
+        <w:rPr>
+          <w:lang w:val="sr-Cyrl-RS"/>
+        </w:rPr>
+        <w:t xml:space="preserve"> класе из</w:t>
+      </w:r>
+      <w:r>
+        <w:rPr>
+          <w:lang w:val="en-US"/>
+        </w:rPr>
+        <w:t xml:space="preserve"> scikit-learn biblioteke.</w:t>
+      </w:r>
+      <w:r>
+        <w:rPr>
+          <w:lang w:val="sr-Cyrl-RS"/>
+        </w:rPr>
+        <w:t xml:space="preserve"> Коришћено је 500 естиматора са највећом дубином естиматора од 100 нивоа. </w:t>
+      </w:r>
+      <w:r>
+        <w:rPr>
+          <w:lang w:val="sr-Cyrl-RS"/>
+        </w:rPr>
+        <w:lastRenderedPageBreak/>
+        <w:t>Одрађена је паралелизација тренинга и извршавања модела над свим расположивим језгрима процесора постављањем „</w:t>
+      </w:r>
+      <w:r>
+        <w:rPr>
+          <w:lang w:val="sr-Cyrl-RS"/>
+        </w:rPr>
+        <w:t>n_jobs</w:t>
+      </w:r>
+      <w:r>
+        <w:rPr>
+          <w:lang w:val="sr-Cyrl-RS"/>
+        </w:rPr>
+        <w:t>“ параметра на -1</w:t>
+      </w:r>
+      <w:r>
+        <w:rPr>
+          <w:lang w:val="en-US"/>
+        </w:rPr>
+        <w:t xml:space="preserve"> [19</w:t>
       </w:r>
       <w:bookmarkStart w:id="12" w:name="_GoBack"/>
       <w:bookmarkEnd w:id="12"/>
       <w:r>
         <w:rPr>
-          <w:lang w:val="sr-Cyrl-RS"/>
-        </w:rPr>
-        <w:t>)</w:t>
+          <w:lang w:val="en-US"/>
+        </w:rPr>
+        <w:t>]</w:t>
       </w:r>
       <w:r>
         <w:rPr>
@@ -18142,95 +18814,102 @@
     </w:p>
     <w:p>
       <w:pPr>
-        <w:pStyle w:val="Heading2"/>
-        <w:rPr>
-          <w:lang w:val="sr-Latn-RS"/>
-        </w:rPr>
-      </w:pPr>
-      <w:bookmarkStart w:id="13" w:name="_Toc94596422"/>
-      <w:r>
-        <w:rPr>
-          <w:lang w:val="sr-Latn-RS"/>
-        </w:rPr>
-        <w:t>Korišćeni alati</w:t>
-      </w:r>
-      <w:bookmarkEnd w:id="13"/>
+        <w:pStyle w:val="BodyText"/>
+        <w:rPr>
+          <w:lang w:val="sr-Cyrl-RS"/>
+        </w:rPr>
+      </w:pPr>
+      <w:r>
+        <w:rPr>
+          <w:lang w:val="sr-Cyrl-RS"/>
+        </w:rPr>
+        <w:t xml:space="preserve">Битно је напоменути да је за одабир параметара модела за чију је имплементацију коришћена </w:t>
+      </w:r>
+      <w:r>
+        <w:rPr>
+          <w:lang w:val="en-US"/>
+        </w:rPr>
+        <w:t xml:space="preserve">scikit-learn </w:t>
+      </w:r>
+      <w:r>
+        <w:rPr>
+          <w:lang w:val="sr-Cyrl-RS"/>
+        </w:rPr>
+        <w:t xml:space="preserve">библиотека одрађен уз помоћ </w:t>
+      </w:r>
+      <w:r>
+        <w:rPr>
+          <w:lang w:val="en-US"/>
+        </w:rPr>
+        <w:t xml:space="preserve">RandomizedSearchCV </w:t>
+      </w:r>
+      <w:r>
+        <w:rPr>
+          <w:lang w:val="sr-Cyrl-RS"/>
+        </w:rPr>
+        <w:t xml:space="preserve">класе која бира најбољу комбинацију параметара уз помоћ унакрсне валидације. У мом случају коришћен је стандардни 5 </w:t>
+      </w:r>
+      <w:r>
+        <w:rPr>
+          <w:lang w:val="en-US"/>
+        </w:rPr>
+        <w:t>fold cross validation.</w:t>
+      </w:r>
+      <w:r>
+        <w:rPr>
+          <w:lang w:val="sr-Cyrl-RS"/>
+        </w:rPr>
+        <w:t xml:space="preserve"> Одрађена је паралелизација </w:t>
+      </w:r>
+      <w:r>
+        <w:rPr>
+          <w:lang w:val="sr-Cyrl-RS"/>
+        </w:rPr>
+        <w:t>читавог процеса</w:t>
+      </w:r>
+      <w:r>
+        <w:rPr>
+          <w:lang w:val="sr-Cyrl-RS"/>
+        </w:rPr>
+        <w:t xml:space="preserve"> над свим расположивим језгрима процесора постављањем „</w:t>
+      </w:r>
+      <w:r>
+        <w:rPr>
+          <w:lang w:val="sr-Cyrl-RS"/>
+        </w:rPr>
+        <w:t>n_jobs</w:t>
+      </w:r>
+      <w:r>
+        <w:rPr>
+          <w:lang w:val="sr-Cyrl-RS"/>
+        </w:rPr>
+        <w:t>“ параметра на -1</w:t>
+      </w:r>
+      <w:r>
+        <w:rPr>
+          <w:lang w:val="sr-Cyrl-RS"/>
+        </w:rPr>
+        <w:t xml:space="preserve"> </w:t>
+      </w:r>
+      <w:r>
+        <w:rPr>
+          <w:lang w:val="en-US"/>
+        </w:rPr>
+        <w:t>[19]</w:t>
+      </w:r>
+      <w:r>
+        <w:rPr>
+          <w:lang w:val="sr-Cyrl-RS"/>
+        </w:rPr>
+        <w:t>.</w:t>
+      </w:r>
     </w:p>
     <w:p>
       <w:pPr>
         <w:pStyle w:val="BodyText"/>
-        <w:spacing w:after="120"/>
         <w:ind w:firstLine="0"/>
         <w:rPr>
-          <w:lang w:val="sr-Latn-RS"/>
-        </w:rPr>
-      </w:pPr>
-      <w:r>
-        <w:rPr>
-          <w:lang w:val="sr-Latn-RS"/>
-        </w:rPr>
-        <w:t>Ovo je o</w:t>
-      </w:r>
-      <w:r>
-        <w:rPr>
-          <w:lang w:val="sr-Latn-RS"/>
-        </w:rPr>
-        <w:t>pcion</w:t>
-      </w:r>
-      <w:r>
-        <w:rPr>
-          <w:lang w:val="sr-Latn-RS"/>
-        </w:rPr>
-        <w:t>o</w:t>
-      </w:r>
-      <w:r>
-        <w:rPr>
-          <w:lang w:val="sr-Latn-RS"/>
-        </w:rPr>
-        <w:t xml:space="preserve"> </w:t>
-      </w:r>
-      <w:r>
-        <w:rPr>
-          <w:lang w:val="sr-Latn-RS"/>
-        </w:rPr>
-        <w:t>potpoglavlje</w:t>
-      </w:r>
-      <w:r>
-        <w:rPr>
-          <w:lang w:val="sr-Latn-RS"/>
-        </w:rPr>
-        <w:t xml:space="preserve"> koj</w:t>
-      </w:r>
-      <w:r>
-        <w:rPr>
-          <w:lang w:val="sr-Latn-RS"/>
-        </w:rPr>
-        <w:t>e</w:t>
-      </w:r>
-      <w:r>
-        <w:rPr>
-          <w:lang w:val="sr-Latn-RS"/>
-        </w:rPr>
-        <w:t xml:space="preserve"> specificira hardver, biblioteke, alate i programske jezike na koje ste se oslanjali prilikom implementacije rešenja. Alternativno (ako nema puno sadržaja), detalje implementacije možete integrisati u </w:t>
-      </w:r>
-      <w:r>
-        <w:rPr>
-          <w:lang w:val="sr-Latn-RS"/>
-        </w:rPr>
-        <w:t xml:space="preserve">odgovarajuća </w:t>
-      </w:r>
-      <w:r>
-        <w:rPr>
-          <w:lang w:val="sr-Latn-RS"/>
-        </w:rPr>
-        <w:t>poglavlja koja opisuju module sistema.</w:t>
-      </w:r>
-    </w:p>
-    <w:p>
-      <w:pPr>
-        <w:pStyle w:val="BodyText"/>
-        <w:rPr>
-          <w:lang w:val="sr-Latn-RS"/>
+          <w:lang w:val="sr-Cyrl-RS"/>
         </w:rPr>
         <w:sectPr>
           <w:type w:val="oddPage"/>
@@ -18250,8 +18929,8 @@
           <w:lang w:val="sr-Latn-RS"/>
         </w:rPr>
       </w:pPr>
-      <w:bookmarkStart w:id="14" w:name="_Toc94596423"/>
-      <w:bookmarkStart w:id="15" w:name="_Ref77688560"/>
+      <w:bookmarkStart w:id="13" w:name="_Toc94596423"/>
+      <w:bookmarkStart w:id="14" w:name="_Ref77688560"/>
       <w:r>
         <w:rPr>
           <w:lang w:val="sr-Latn-RS"/>
@@ -18259,7 +18938,7 @@
         <w:lastRenderedPageBreak/>
         <w:t>EKSPERIMENTI</w:t>
       </w:r>
-      <w:bookmarkEnd w:id="14"/>
+      <w:bookmarkEnd w:id="13"/>
     </w:p>
     <w:p>
       <w:pPr>
@@ -18799,8 +19478,8 @@
           <w:lang w:val="sr-Latn-RS"/>
         </w:rPr>
       </w:pPr>
-      <w:bookmarkStart w:id="16" w:name="_Ref92884346"/>
-      <w:bookmarkStart w:id="17" w:name="_Toc94596424"/>
+      <w:bookmarkStart w:id="15" w:name="_Ref92884346"/>
+      <w:bookmarkStart w:id="16" w:name="_Toc94596424"/>
       <w:r>
         <w:rPr>
           <w:lang w:val="sr-Latn-RS"/>
@@ -18831,8 +19510,8 @@
         </w:rPr>
         <w:t xml:space="preserve"> podataka</w:t>
       </w:r>
+      <w:bookmarkEnd w:id="15"/>
       <w:bookmarkEnd w:id="16"/>
-      <w:bookmarkEnd w:id="17"/>
     </w:p>
     <w:p>
       <w:pPr>
@@ -19520,14 +20199,14 @@
           <w:lang w:val="sr-Latn-RS"/>
         </w:rPr>
       </w:pPr>
-      <w:bookmarkStart w:id="18" w:name="_Toc94596425"/>
+      <w:bookmarkStart w:id="17" w:name="_Toc94596425"/>
       <w:r>
         <w:rPr>
           <w:lang w:val="sr-Latn-RS"/>
         </w:rPr>
         <w:t>Eksperiment 1</w:t>
       </w:r>
-      <w:bookmarkEnd w:id="18"/>
+      <w:bookmarkEnd w:id="17"/>
     </w:p>
     <w:p>
       <w:pPr>
@@ -19884,7 +20563,7 @@
           <w:lang w:val="sr-Latn-RS"/>
         </w:rPr>
       </w:pPr>
-      <w:bookmarkStart w:id="19" w:name="_Toc94596426"/>
+      <w:bookmarkStart w:id="18" w:name="_Toc94596426"/>
       <w:r>
         <w:rPr>
           <w:lang w:val="sr-Latn-RS"/>
@@ -19892,7 +20571,7 @@
         <w:lastRenderedPageBreak/>
         <w:t>Evaluacija</w:t>
       </w:r>
-      <w:bookmarkEnd w:id="19"/>
+      <w:bookmarkEnd w:id="18"/>
     </w:p>
     <w:p>
       <w:pPr>
@@ -20264,7 +20943,7 @@
           <w:lang w:val="sr-Latn-RS"/>
         </w:rPr>
       </w:pPr>
-      <w:bookmarkStart w:id="20" w:name="_Toc94596427"/>
+      <w:bookmarkStart w:id="19" w:name="_Toc94596427"/>
       <w:r>
         <w:rPr>
           <w:lang w:val="sr-Latn-RS"/>
@@ -20272,14 +20951,14 @@
         <w:lastRenderedPageBreak/>
         <w:t>REZULTATI</w:t>
       </w:r>
-      <w:bookmarkEnd w:id="15"/>
+      <w:bookmarkEnd w:id="14"/>
       <w:r>
         <w:rPr>
           <w:lang w:val="sr-Latn-RS"/>
         </w:rPr>
         <w:t xml:space="preserve"> (I DISKUSIJA)</w:t>
       </w:r>
-      <w:bookmarkEnd w:id="20"/>
+      <w:bookmarkEnd w:id="19"/>
     </w:p>
     <w:p>
       <w:pPr>
@@ -20977,8 +21656,8 @@
           <w:lang w:val="sr-Latn-RS"/>
         </w:rPr>
       </w:pPr>
-      <w:bookmarkStart w:id="21" w:name="_Ref92894267"/>
-      <w:bookmarkStart w:id="22" w:name="_Toc94596428"/>
+      <w:bookmarkStart w:id="20" w:name="_Ref92894267"/>
+      <w:bookmarkStart w:id="21" w:name="_Toc94596428"/>
       <w:r>
         <w:rPr>
           <w:lang w:val="sr-Latn-RS"/>
@@ -20986,8 +21665,8 @@
         <w:lastRenderedPageBreak/>
         <w:t>DISKUSIJA</w:t>
       </w:r>
+      <w:bookmarkEnd w:id="20"/>
       <w:bookmarkEnd w:id="21"/>
-      <w:bookmarkEnd w:id="22"/>
     </w:p>
     <w:p>
       <w:pPr>
@@ -21943,7 +22622,7 @@
           <w:docGrid w:linePitch="360"/>
         </w:sectPr>
       </w:pPr>
-      <w:bookmarkStart w:id="23" w:name="_Ref77688623"/>
+      <w:bookmarkStart w:id="22" w:name="_Ref77688623"/>
     </w:p>
     <w:p>
       <w:pPr>
@@ -21954,7 +22633,7 @@
           <w:lang w:val="sr-Latn-RS"/>
         </w:rPr>
       </w:pPr>
-      <w:bookmarkStart w:id="24" w:name="_Toc94596429"/>
+      <w:bookmarkStart w:id="23" w:name="_Toc94596429"/>
       <w:r>
         <w:rPr>
           <w:lang w:val="sr-Latn-RS"/>
@@ -21962,8 +22641,8 @@
         <w:lastRenderedPageBreak/>
         <w:t>ZAKLJUČAK</w:t>
       </w:r>
+      <w:bookmarkEnd w:id="22"/>
       <w:bookmarkEnd w:id="23"/>
-      <w:bookmarkEnd w:id="24"/>
     </w:p>
     <w:p>
       <w:pPr>
@@ -22809,7 +23488,7 @@
           <w:lang w:val="sr-Latn-RS"/>
         </w:rPr>
       </w:pPr>
-      <w:bookmarkStart w:id="25" w:name="_Toc94596430"/>
+      <w:bookmarkStart w:id="24" w:name="_Toc94596430"/>
       <w:r>
         <w:rPr>
           <w:lang w:val="sr-Latn-RS"/>
@@ -22818,7 +23497,7 @@
         <w:t>LITERATURA</w:t>
       </w:r>
       <w:bookmarkEnd w:id="7"/>
-      <w:bookmarkEnd w:id="25"/>
+      <w:bookmarkEnd w:id="24"/>
     </w:p>
     <w:p>
       <w:pPr>
@@ -23677,6 +24356,481 @@
               <w:t xml:space="preserve"> </w:t>
             </w:r>
           </w:p>
+          <w:p>
+            <w:pPr>
+              <w:pStyle w:val="ListParagraph"/>
+              <w:rPr>
+                <w:rFonts w:ascii="Arial" w:hAnsi="Arial" w:cs="Arial"/>
+                <w:color w:val="222222"/>
+                <w:sz w:val="20"/>
+                <w:szCs w:val="20"/>
+              </w:rPr>
+            </w:pPr>
+          </w:p>
+          <w:p>
+            <w:pPr>
+              <w:pStyle w:val="ListParagraph"/>
+              <w:numPr>
+                <w:ilvl w:val="0"/>
+                <w:numId w:val="28"/>
+              </w:numPr>
+              <w:rPr>
+                <w:rFonts w:ascii="Arial" w:hAnsi="Arial" w:cs="Arial"/>
+                <w:color w:val="222222"/>
+                <w:sz w:val="20"/>
+                <w:szCs w:val="20"/>
+              </w:rPr>
+            </w:pPr>
+            <w:r>
+              <w:rPr>
+                <w:rFonts w:ascii="Arial" w:hAnsi="Arial" w:cs="Arial"/>
+                <w:color w:val="222222"/>
+                <w:sz w:val="20"/>
+                <w:szCs w:val="20"/>
+                <w:shd w:val="clear" w:color="auto" w:fill="FFFFFF"/>
+              </w:rPr>
+              <w:t>Hearst, M.A., Dumais, S.T., Osuna, E., Platt, J. and Scholkopf, B., 1998. Support vector machines. </w:t>
+            </w:r>
+            <w:r>
+              <w:rPr>
+                <w:rFonts w:ascii="Arial" w:hAnsi="Arial" w:cs="Arial"/>
+                <w:i/>
+                <w:iCs/>
+                <w:color w:val="222222"/>
+                <w:sz w:val="20"/>
+                <w:szCs w:val="20"/>
+                <w:shd w:val="clear" w:color="auto" w:fill="FFFFFF"/>
+              </w:rPr>
+              <w:t>IEEE Intelligent Systems and their applications</w:t>
+            </w:r>
+            <w:r>
+              <w:rPr>
+                <w:rFonts w:ascii="Arial" w:hAnsi="Arial" w:cs="Arial"/>
+                <w:color w:val="222222"/>
+                <w:sz w:val="20"/>
+                <w:szCs w:val="20"/>
+                <w:shd w:val="clear" w:color="auto" w:fill="FFFFFF"/>
+              </w:rPr>
+              <w:t>, </w:t>
+            </w:r>
+            <w:r>
+              <w:rPr>
+                <w:rFonts w:ascii="Arial" w:hAnsi="Arial" w:cs="Arial"/>
+                <w:i/>
+                <w:iCs/>
+                <w:color w:val="222222"/>
+                <w:sz w:val="20"/>
+                <w:szCs w:val="20"/>
+                <w:shd w:val="clear" w:color="auto" w:fill="FFFFFF"/>
+              </w:rPr>
+              <w:t>13</w:t>
+            </w:r>
+            <w:r>
+              <w:rPr>
+                <w:rFonts w:ascii="Arial" w:hAnsi="Arial" w:cs="Arial"/>
+                <w:color w:val="222222"/>
+                <w:sz w:val="20"/>
+                <w:szCs w:val="20"/>
+                <w:shd w:val="clear" w:color="auto" w:fill="FFFFFF"/>
+              </w:rPr>
+              <w:t>(4), pp.18-28.</w:t>
+            </w:r>
+          </w:p>
+          <w:p>
+            <w:pPr>
+              <w:pStyle w:val="ListParagraph"/>
+              <w:rPr>
+                <w:rFonts w:ascii="Arial" w:hAnsi="Arial" w:cs="Arial"/>
+                <w:color w:val="222222"/>
+                <w:sz w:val="20"/>
+                <w:szCs w:val="20"/>
+              </w:rPr>
+            </w:pPr>
+          </w:p>
+          <w:p>
+            <w:pPr>
+              <w:pStyle w:val="ListParagraph"/>
+              <w:numPr>
+                <w:ilvl w:val="0"/>
+                <w:numId w:val="28"/>
+              </w:numPr>
+              <w:rPr>
+                <w:rFonts w:ascii="Arial" w:hAnsi="Arial" w:cs="Arial"/>
+                <w:color w:val="222222"/>
+                <w:sz w:val="20"/>
+                <w:szCs w:val="20"/>
+              </w:rPr>
+            </w:pPr>
+            <w:r>
+              <w:rPr>
+                <w:rFonts w:ascii="Arial" w:hAnsi="Arial" w:cs="Arial"/>
+                <w:color w:val="222222"/>
+                <w:sz w:val="20"/>
+                <w:szCs w:val="20"/>
+                <w:shd w:val="clear" w:color="auto" w:fill="FFFFFF"/>
+              </w:rPr>
+              <w:t>Swain, P.H. and Hauska, H., 1977. The decision tree classifier: Design and potential. </w:t>
+            </w:r>
+            <w:r>
+              <w:rPr>
+                <w:rFonts w:ascii="Arial" w:hAnsi="Arial" w:cs="Arial"/>
+                <w:i/>
+                <w:iCs/>
+                <w:color w:val="222222"/>
+                <w:sz w:val="20"/>
+                <w:szCs w:val="20"/>
+                <w:shd w:val="clear" w:color="auto" w:fill="FFFFFF"/>
+              </w:rPr>
+              <w:t>IEEE Transactions on Geoscience Electronics</w:t>
+            </w:r>
+            <w:r>
+              <w:rPr>
+                <w:rFonts w:ascii="Arial" w:hAnsi="Arial" w:cs="Arial"/>
+                <w:color w:val="222222"/>
+                <w:sz w:val="20"/>
+                <w:szCs w:val="20"/>
+                <w:shd w:val="clear" w:color="auto" w:fill="FFFFFF"/>
+              </w:rPr>
+              <w:t>, </w:t>
+            </w:r>
+            <w:r>
+              <w:rPr>
+                <w:rFonts w:ascii="Arial" w:hAnsi="Arial" w:cs="Arial"/>
+                <w:i/>
+                <w:iCs/>
+                <w:color w:val="222222"/>
+                <w:sz w:val="20"/>
+                <w:szCs w:val="20"/>
+                <w:shd w:val="clear" w:color="auto" w:fill="FFFFFF"/>
+              </w:rPr>
+              <w:t>15</w:t>
+            </w:r>
+            <w:r>
+              <w:rPr>
+                <w:rFonts w:ascii="Arial" w:hAnsi="Arial" w:cs="Arial"/>
+                <w:color w:val="222222"/>
+                <w:sz w:val="20"/>
+                <w:szCs w:val="20"/>
+                <w:shd w:val="clear" w:color="auto" w:fill="FFFFFF"/>
+              </w:rPr>
+              <w:t>(3), pp.142-147.</w:t>
+            </w:r>
+          </w:p>
+          <w:p>
+            <w:pPr>
+              <w:pStyle w:val="ListParagraph"/>
+              <w:rPr>
+                <w:rFonts w:ascii="Arial" w:hAnsi="Arial" w:cs="Arial"/>
+                <w:color w:val="222222"/>
+                <w:sz w:val="20"/>
+                <w:szCs w:val="20"/>
+              </w:rPr>
+            </w:pPr>
+          </w:p>
+          <w:p>
+            <w:pPr>
+              <w:pStyle w:val="ListParagraph"/>
+              <w:numPr>
+                <w:ilvl w:val="0"/>
+                <w:numId w:val="28"/>
+              </w:numPr>
+              <w:rPr>
+                <w:rFonts w:ascii="Arial" w:hAnsi="Arial" w:cs="Arial"/>
+                <w:color w:val="222222"/>
+                <w:sz w:val="20"/>
+                <w:szCs w:val="20"/>
+              </w:rPr>
+            </w:pPr>
+            <w:r>
+              <w:rPr>
+                <w:rFonts w:ascii="Arial" w:hAnsi="Arial" w:cs="Arial"/>
+                <w:color w:val="222222"/>
+                <w:sz w:val="20"/>
+                <w:szCs w:val="20"/>
+                <w:shd w:val="clear" w:color="auto" w:fill="FFFFFF"/>
+              </w:rPr>
+              <w:t>Biau, G. and Scornet, E., 2016. A random forest guided tour. </w:t>
+            </w:r>
+            <w:r>
+              <w:rPr>
+                <w:rFonts w:ascii="Arial" w:hAnsi="Arial" w:cs="Arial"/>
+                <w:i/>
+                <w:iCs/>
+                <w:color w:val="222222"/>
+                <w:sz w:val="20"/>
+                <w:szCs w:val="20"/>
+                <w:shd w:val="clear" w:color="auto" w:fill="FFFFFF"/>
+              </w:rPr>
+              <w:t>Test</w:t>
+            </w:r>
+            <w:r>
+              <w:rPr>
+                <w:rFonts w:ascii="Arial" w:hAnsi="Arial" w:cs="Arial"/>
+                <w:color w:val="222222"/>
+                <w:sz w:val="20"/>
+                <w:szCs w:val="20"/>
+                <w:shd w:val="clear" w:color="auto" w:fill="FFFFFF"/>
+              </w:rPr>
+              <w:t>, </w:t>
+            </w:r>
+            <w:r>
+              <w:rPr>
+                <w:rFonts w:ascii="Arial" w:hAnsi="Arial" w:cs="Arial"/>
+                <w:i/>
+                <w:iCs/>
+                <w:color w:val="222222"/>
+                <w:sz w:val="20"/>
+                <w:szCs w:val="20"/>
+                <w:shd w:val="clear" w:color="auto" w:fill="FFFFFF"/>
+              </w:rPr>
+              <w:t>25</w:t>
+            </w:r>
+            <w:r>
+              <w:rPr>
+                <w:rFonts w:ascii="Arial" w:hAnsi="Arial" w:cs="Arial"/>
+                <w:color w:val="222222"/>
+                <w:sz w:val="20"/>
+                <w:szCs w:val="20"/>
+                <w:shd w:val="clear" w:color="auto" w:fill="FFFFFF"/>
+              </w:rPr>
+              <w:t>(2), pp.197-227.</w:t>
+            </w:r>
+          </w:p>
+          <w:p>
+            <w:pPr>
+              <w:pStyle w:val="ListParagraph"/>
+              <w:rPr>
+                <w:rFonts w:ascii="Arial" w:hAnsi="Arial" w:cs="Arial"/>
+                <w:color w:val="222222"/>
+                <w:sz w:val="20"/>
+                <w:szCs w:val="20"/>
+              </w:rPr>
+            </w:pPr>
+          </w:p>
+          <w:p>
+            <w:pPr>
+              <w:pStyle w:val="ListParagraph"/>
+              <w:numPr>
+                <w:ilvl w:val="0"/>
+                <w:numId w:val="28"/>
+              </w:numPr>
+              <w:rPr>
+                <w:rFonts w:ascii="Arial" w:hAnsi="Arial" w:cs="Arial"/>
+                <w:color w:val="222222"/>
+                <w:sz w:val="20"/>
+                <w:szCs w:val="20"/>
+              </w:rPr>
+            </w:pPr>
+            <w:r>
+              <w:rPr>
+                <w:rFonts w:ascii="Arial" w:hAnsi="Arial" w:cs="Arial"/>
+                <w:color w:val="222222"/>
+                <w:sz w:val="20"/>
+                <w:szCs w:val="20"/>
+                <w:shd w:val="clear" w:color="auto" w:fill="FFFFFF"/>
+              </w:rPr>
+              <w:t>Torrey, L. and Shavlik, J., 2010. Transfer learning. In </w:t>
+            </w:r>
+            <w:r>
+              <w:rPr>
+                <w:rFonts w:ascii="Arial" w:hAnsi="Arial" w:cs="Arial"/>
+                <w:i/>
+                <w:iCs/>
+                <w:color w:val="222222"/>
+                <w:sz w:val="20"/>
+                <w:szCs w:val="20"/>
+                <w:shd w:val="clear" w:color="auto" w:fill="FFFFFF"/>
+              </w:rPr>
+              <w:t>Handbook of research on machine learning applications and trends: algorithms, methods, and techniques</w:t>
+            </w:r>
+            <w:r>
+              <w:rPr>
+                <w:rFonts w:ascii="Arial" w:hAnsi="Arial" w:cs="Arial"/>
+                <w:color w:val="222222"/>
+                <w:sz w:val="20"/>
+                <w:szCs w:val="20"/>
+                <w:shd w:val="clear" w:color="auto" w:fill="FFFFFF"/>
+              </w:rPr>
+              <w:t> (pp. 242-264). IGI global.</w:t>
+            </w:r>
+          </w:p>
+          <w:p>
+            <w:pPr>
+              <w:pStyle w:val="ListParagraph"/>
+              <w:rPr>
+                <w:rFonts w:ascii="Arial" w:hAnsi="Arial" w:cs="Arial"/>
+                <w:color w:val="222222"/>
+                <w:sz w:val="20"/>
+                <w:szCs w:val="20"/>
+              </w:rPr>
+            </w:pPr>
+          </w:p>
+          <w:p>
+            <w:pPr>
+              <w:pStyle w:val="ListParagraph"/>
+              <w:numPr>
+                <w:ilvl w:val="0"/>
+                <w:numId w:val="28"/>
+              </w:numPr>
+              <w:rPr>
+                <w:rFonts w:ascii="Arial" w:hAnsi="Arial" w:cs="Arial"/>
+                <w:color w:val="222222"/>
+                <w:sz w:val="20"/>
+                <w:szCs w:val="20"/>
+              </w:rPr>
+            </w:pPr>
+            <w:r>
+              <w:rPr>
+                <w:rFonts w:ascii="Arial" w:hAnsi="Arial" w:cs="Arial"/>
+                <w:i/>
+                <w:color w:val="222222"/>
+                <w:sz w:val="20"/>
+                <w:szCs w:val="20"/>
+              </w:rPr>
+              <w:t>German Sign Language</w:t>
+            </w:r>
+            <w:r>
+              <w:rPr>
+                <w:rFonts w:ascii="Arial" w:hAnsi="Arial" w:cs="Arial"/>
+                <w:color w:val="222222"/>
+                <w:sz w:val="20"/>
+                <w:szCs w:val="20"/>
+              </w:rPr>
+              <w:t xml:space="preserve"> </w:t>
+            </w:r>
+            <w:r>
+              <w:rPr>
+                <w:rFonts w:ascii="Arial" w:hAnsi="Arial" w:cs="Arial"/>
+                <w:color w:val="222222"/>
+                <w:sz w:val="20"/>
+                <w:szCs w:val="20"/>
+                <w:lang w:val="sr-Cyrl-RS"/>
+              </w:rPr>
+              <w:t xml:space="preserve">скуп података </w:t>
+            </w:r>
+            <w:hyperlink r:id="rId30" w:history="1">
+              <w:r>
+                <w:rPr>
+                  <w:rStyle w:val="Hyperlink"/>
+                  <w:rFonts w:ascii="Arial" w:hAnsi="Arial" w:cs="Arial"/>
+                  <w:sz w:val="20"/>
+                  <w:szCs w:val="20"/>
+                  <w:lang w:val="sr-Cyrl-RS"/>
+                </w:rPr>
+                <w:t>https://www.kaggle.com/datasets/moritzkronberger/german-sign-</w:t>
+              </w:r>
+              <w:r>
+                <w:rPr>
+                  <w:rStyle w:val="Hyperlink"/>
+                  <w:rFonts w:ascii="Arial" w:hAnsi="Arial" w:cs="Arial"/>
+                  <w:sz w:val="20"/>
+                  <w:szCs w:val="20"/>
+                  <w:lang w:val="sr-Cyrl-RS"/>
+                </w:rPr>
+                <w:lastRenderedPageBreak/>
+                <w:t>language</w:t>
+              </w:r>
+            </w:hyperlink>
+            <w:r>
+              <w:rPr>
+                <w:rFonts w:ascii="Arial" w:hAnsi="Arial" w:cs="Arial"/>
+                <w:color w:val="222222"/>
+                <w:sz w:val="20"/>
+                <w:szCs w:val="20"/>
+                <w:lang w:val="en-US"/>
+              </w:rPr>
+              <w:t xml:space="preserve"> (</w:t>
+            </w:r>
+            <w:r>
+              <w:rPr>
+                <w:rFonts w:ascii="Arial" w:hAnsi="Arial" w:cs="Arial"/>
+                <w:color w:val="222222"/>
+                <w:sz w:val="20"/>
+                <w:szCs w:val="20"/>
+                <w:lang w:val="sr-Cyrl-RS"/>
+              </w:rPr>
+              <w:t>датум приступа 24.6.2022.</w:t>
+            </w:r>
+            <w:r>
+              <w:rPr>
+                <w:rFonts w:ascii="Arial" w:hAnsi="Arial" w:cs="Arial"/>
+                <w:color w:val="222222"/>
+                <w:sz w:val="20"/>
+                <w:szCs w:val="20"/>
+                <w:lang w:val="en-US"/>
+              </w:rPr>
+              <w:t>)</w:t>
+            </w:r>
+          </w:p>
+          <w:p>
+            <w:pPr>
+              <w:pStyle w:val="ListParagraph"/>
+              <w:rPr>
+                <w:rFonts w:ascii="Arial" w:hAnsi="Arial" w:cs="Arial"/>
+                <w:color w:val="222222"/>
+                <w:sz w:val="20"/>
+                <w:szCs w:val="20"/>
+              </w:rPr>
+            </w:pPr>
+          </w:p>
+          <w:p>
+            <w:pPr>
+              <w:pStyle w:val="ListParagraph"/>
+              <w:numPr>
+                <w:ilvl w:val="0"/>
+                <w:numId w:val="28"/>
+              </w:numPr>
+              <w:rPr>
+                <w:rFonts w:ascii="Arial" w:hAnsi="Arial" w:cs="Arial"/>
+                <w:color w:val="222222"/>
+                <w:sz w:val="20"/>
+                <w:szCs w:val="20"/>
+              </w:rPr>
+            </w:pPr>
+            <w:r>
+              <w:rPr>
+                <w:rFonts w:ascii="Arial" w:hAnsi="Arial" w:cs="Arial"/>
+                <w:i/>
+                <w:color w:val="222222"/>
+                <w:sz w:val="20"/>
+                <w:szCs w:val="20"/>
+                <w:lang w:val="en-US"/>
+              </w:rPr>
+              <w:t>Scikit-Learn</w:t>
+            </w:r>
+            <w:r>
+              <w:rPr>
+                <w:rFonts w:ascii="Arial" w:hAnsi="Arial" w:cs="Arial"/>
+                <w:color w:val="222222"/>
+                <w:sz w:val="20"/>
+                <w:szCs w:val="20"/>
+                <w:lang w:val="en-US"/>
+              </w:rPr>
+              <w:t xml:space="preserve"> библиотека </w:t>
+            </w:r>
+            <w:hyperlink r:id="rId31" w:history="1">
+              <w:r>
+                <w:rPr>
+                  <w:rStyle w:val="Hyperlink"/>
+                  <w:rFonts w:ascii="Arial" w:hAnsi="Arial" w:cs="Arial"/>
+                  <w:sz w:val="20"/>
+                  <w:szCs w:val="20"/>
+                  <w:lang w:val="en-US"/>
+                </w:rPr>
+                <w:t>https://scikit-learn.org/stable/</w:t>
+              </w:r>
+            </w:hyperlink>
+            <w:r>
+              <w:rPr>
+                <w:rFonts w:ascii="Arial" w:hAnsi="Arial" w:cs="Arial"/>
+                <w:color w:val="222222"/>
+                <w:sz w:val="20"/>
+                <w:szCs w:val="20"/>
+                <w:lang w:val="sr-Cyrl-RS"/>
+              </w:rPr>
+              <w:t xml:space="preserve"> (датум приступа 24.6.2022.)</w:t>
+            </w:r>
+          </w:p>
         </w:tc>
       </w:tr>
       <w:tr>
@@ -23754,8 +24908,8 @@
           <w:lang w:val="sr-Latn-RS"/>
         </w:rPr>
       </w:pPr>
-      <w:bookmarkStart w:id="26" w:name="_Ref92886514"/>
-      <w:bookmarkStart w:id="27" w:name="_Toc94596431"/>
+      <w:bookmarkStart w:id="25" w:name="_Ref92886514"/>
+      <w:bookmarkStart w:id="26" w:name="_Toc94596431"/>
       <w:r>
         <w:rPr>
           <w:lang w:val="sr-Latn-RS"/>
@@ -23763,8 +24917,8 @@
         <w:lastRenderedPageBreak/>
         <w:t>BIOGRAFIJA</w:t>
       </w:r>
+      <w:bookmarkEnd w:id="25"/>
       <w:bookmarkEnd w:id="26"/>
-      <w:bookmarkEnd w:id="27"/>
     </w:p>
     <w:p>
       <w:pPr>
@@ -23927,8 +25081,8 @@
         </w:rPr>
         <w:t xml:space="preserve"> </w:t>
       </w:r>
-      <w:bookmarkStart w:id="28" w:name="_Ref92886534"/>
-      <w:bookmarkStart w:id="29" w:name="_Ref92886524"/>
+      <w:bookmarkStart w:id="27" w:name="_Ref92886534"/>
+      <w:bookmarkStart w:id="28" w:name="_Ref92886524"/>
       <w:r>
         <w:rPr>
           <w:lang w:val="sr-Latn-RS"/>
@@ -24003,14 +25157,14 @@
         </w:rPr>
         <w:t xml:space="preserve"> </w:t>
       </w:r>
+      <w:bookmarkEnd w:id="27"/>
+      <w:r>
+        <w:rPr>
+          <w:lang w:val="sr-Latn-RS"/>
+        </w:rPr>
+        <w:t xml:space="preserve">Primer </w:t>
+      </w:r>
       <w:bookmarkEnd w:id="28"/>
-      <w:r>
-        <w:rPr>
-          <w:lang w:val="sr-Latn-RS"/>
-        </w:rPr>
-        <w:t xml:space="preserve">Primer </w:t>
-      </w:r>
-      <w:bookmarkEnd w:id="29"/>
       <w:r>
         <w:rPr>
           <w:lang w:val="sr-Latn-RS"/>
@@ -24329,7 +25483,7 @@
         <w:rStyle w:val="PageNumber"/>
         <w:noProof/>
       </w:rPr>
-      <w:t>32</w:t>
+      <w:t>33</w:t>
     </w:r>
     <w:r>
       <w:rPr>
@@ -24383,7 +25537,7 @@
         <w:rStyle w:val="PageNumber"/>
         <w:noProof/>
       </w:rPr>
-      <w:t>33</w:t>
+      <w:t>43</w:t>
     </w:r>
     <w:r>
       <w:rPr>
@@ -26896,6 +28050,92 @@
     </w:lvl>
   </w:abstractNum>
   <w:abstractNum w:abstractNumId="24" w15:restartNumberingAfterBreak="0">
+    <w:nsid w:val="594900C4"/>
+    <w:multiLevelType w:val="hybridMultilevel"/>
+    <w:tmpl w:val="25B29532"/>
+    <w:lvl w:ilvl="0" w:tplc="2C1A000F">
+      <w:start w:val="1"/>
+      <w:numFmt w:val="decimal"/>
+      <w:lvlText w:val="%1."/>
+      <w:lvlJc w:val="left"/>
+      <w:pPr>
+        <w:ind w:left="2190" w:hanging="360"/>
+      </w:pPr>
+    </w:lvl>
+    <w:lvl w:ilvl="1" w:tplc="2C1A0019" w:tentative="1">
+      <w:start w:val="1"/>
+      <w:numFmt w:val="lowerLetter"/>
+      <w:lvlText w:val="%2."/>
+      <w:lvlJc w:val="left"/>
+      <w:pPr>
+        <w:ind w:left="2910" w:hanging="360"/>
+      </w:pPr>
+    </w:lvl>
+    <w:lvl w:ilvl="2" w:tplc="2C1A001B" w:tentative="1">
+      <w:start w:val="1"/>
+      <w:numFmt w:val="lowerRoman"/>
+      <w:lvlText w:val="%3."/>
+      <w:lvlJc w:val="right"/>
+      <w:pPr>
+        <w:ind w:left="3630" w:hanging="180"/>
+      </w:pPr>
+    </w:lvl>
+    <w:lvl w:ilvl="3" w:tplc="2C1A000F" w:tentative="1">
+      <w:start w:val="1"/>
+      <w:numFmt w:val="decimal"/>
+      <w:lvlText w:val="%4."/>
+      <w:lvlJc w:val="left"/>
+      <w:pPr>
+        <w:ind w:left="4350" w:hanging="360"/>
+      </w:pPr>
+    </w:lvl>
+    <w:lvl w:ilvl="4" w:tplc="2C1A0019" w:tentative="1">
+      <w:start w:val="1"/>
+      <w:numFmt w:val="lowerLetter"/>
+      <w:lvlText w:val="%5."/>
+      <w:lvlJc w:val="left"/>
+      <w:pPr>
+        <w:ind w:left="5070" w:hanging="360"/>
+      </w:pPr>
+    </w:lvl>
+    <w:lvl w:ilvl="5" w:tplc="2C1A001B" w:tentative="1">
+      <w:start w:val="1"/>
+      <w:numFmt w:val="lowerRoman"/>
+      <w:lvlText w:val="%6."/>
+      <w:lvlJc w:val="right"/>
+      <w:pPr>
+        <w:ind w:left="5790" w:hanging="180"/>
+      </w:pPr>
+    </w:lvl>
+    <w:lvl w:ilvl="6" w:tplc="2C1A000F" w:tentative="1">
+      <w:start w:val="1"/>
+      <w:numFmt w:val="decimal"/>
+      <w:lvlText w:val="%7."/>
+      <w:lvlJc w:val="left"/>
+      <w:pPr>
+        <w:ind w:left="6510" w:hanging="360"/>
+      </w:pPr>
+    </w:lvl>
+    <w:lvl w:ilvl="7" w:tplc="2C1A0019" w:tentative="1">
+      <w:start w:val="1"/>
+      <w:numFmt w:val="lowerLetter"/>
+      <w:lvlText w:val="%8."/>
+      <w:lvlJc w:val="left"/>
+      <w:pPr>
+        <w:ind w:left="7230" w:hanging="360"/>
+      </w:pPr>
+    </w:lvl>
+    <w:lvl w:ilvl="8" w:tplc="2C1A001B" w:tentative="1">
+      <w:start w:val="1"/>
+      <w:numFmt w:val="lowerRoman"/>
+      <w:lvlText w:val="%9."/>
+      <w:lvlJc w:val="right"/>
+      <w:pPr>
+        <w:ind w:left="7950" w:hanging="180"/>
+      </w:pPr>
+    </w:lvl>
+  </w:abstractNum>
+  <w:abstractNum w:abstractNumId="25" w15:restartNumberingAfterBreak="0">
     <w:nsid w:val="5A7E4FF2"/>
     <w:multiLevelType w:val="hybridMultilevel"/>
     <w:tmpl w:val="A056B414"/>
@@ -26984,7 +28224,7 @@
       </w:pPr>
     </w:lvl>
   </w:abstractNum>
-  <w:abstractNum w:abstractNumId="25" w15:restartNumberingAfterBreak="0">
+  <w:abstractNum w:abstractNumId="26" w15:restartNumberingAfterBreak="0">
     <w:nsid w:val="5A8B5787"/>
     <w:multiLevelType w:val="hybridMultilevel"/>
     <w:tmpl w:val="2B5CC016"/>
@@ -27097,7 +28337,7 @@
       </w:rPr>
     </w:lvl>
   </w:abstractNum>
-  <w:abstractNum w:abstractNumId="26" w15:restartNumberingAfterBreak="0">
+  <w:abstractNum w:abstractNumId="27" w15:restartNumberingAfterBreak="0">
     <w:nsid w:val="5D7B7D3A"/>
     <w:multiLevelType w:val="hybridMultilevel"/>
     <w:tmpl w:val="BDA4C7CE"/>
@@ -27186,7 +28426,7 @@
       </w:pPr>
     </w:lvl>
   </w:abstractNum>
-  <w:abstractNum w:abstractNumId="27" w15:restartNumberingAfterBreak="0">
+  <w:abstractNum w:abstractNumId="28" w15:restartNumberingAfterBreak="0">
     <w:nsid w:val="60852763"/>
     <w:multiLevelType w:val="hybridMultilevel"/>
     <w:tmpl w:val="9EF81330"/>
@@ -27327,7 +28567,7 @@
       </w:rPr>
     </w:lvl>
   </w:abstractNum>
-  <w:abstractNum w:abstractNumId="28" w15:restartNumberingAfterBreak="0">
+  <w:abstractNum w:abstractNumId="29" w15:restartNumberingAfterBreak="0">
     <w:nsid w:val="61762817"/>
     <w:multiLevelType w:val="hybridMultilevel"/>
     <w:tmpl w:val="724C4EB4"/>
@@ -27442,7 +28682,120 @@
       </w:rPr>
     </w:lvl>
   </w:abstractNum>
-  <w:abstractNum w:abstractNumId="29" w15:restartNumberingAfterBreak="0">
+  <w:abstractNum w:abstractNumId="30" w15:restartNumberingAfterBreak="0">
+    <w:nsid w:val="64E86775"/>
+    <w:multiLevelType w:val="hybridMultilevel"/>
+    <w:tmpl w:val="92E2509A"/>
+    <w:lvl w:ilvl="0" w:tplc="2C1A0001">
+      <w:start w:val="1"/>
+      <w:numFmt w:val="bullet"/>
+      <w:lvlText w:val=""/>
+      <w:lvlJc w:val="left"/>
+      <w:pPr>
+        <w:ind w:left="1440" w:hanging="360"/>
+      </w:pPr>
+      <w:rPr>
+        <w:rFonts w:ascii="Symbol" w:hAnsi="Symbol" w:hint="default"/>
+      </w:rPr>
+    </w:lvl>
+    <w:lvl w:ilvl="1" w:tplc="2C1A0003" w:tentative="1">
+      <w:start w:val="1"/>
+      <w:numFmt w:val="bullet"/>
+      <w:lvlText w:val="o"/>
+      <w:lvlJc w:val="left"/>
+      <w:pPr>
+        <w:ind w:left="2160" w:hanging="360"/>
+      </w:pPr>
+      <w:rPr>
+        <w:rFonts w:ascii="Courier New" w:hAnsi="Courier New" w:cs="Courier New" w:hint="default"/>
+      </w:rPr>
+    </w:lvl>
+    <w:lvl w:ilvl="2" w:tplc="2C1A0005" w:tentative="1">
+      <w:start w:val="1"/>
+      <w:numFmt w:val="bullet"/>
+      <w:lvlText w:val=""/>
+      <w:lvlJc w:val="left"/>
+      <w:pPr>
+        <w:ind w:left="2880" w:hanging="360"/>
+      </w:pPr>
+      <w:rPr>
+        <w:rFonts w:ascii="Wingdings" w:hAnsi="Wingdings" w:hint="default"/>
+      </w:rPr>
+    </w:lvl>
+    <w:lvl w:ilvl="3" w:tplc="2C1A0001" w:tentative="1">
+      <w:start w:val="1"/>
+      <w:numFmt w:val="bullet"/>
+      <w:lvlText w:val=""/>
+      <w:lvlJc w:val="left"/>
+      <w:pPr>
+        <w:ind w:left="3600" w:hanging="360"/>
+      </w:pPr>
+      <w:rPr>
+        <w:rFonts w:ascii="Symbol" w:hAnsi="Symbol" w:hint="default"/>
+      </w:rPr>
+    </w:lvl>
+    <w:lvl w:ilvl="4" w:tplc="2C1A0003" w:tentative="1">
+      <w:start w:val="1"/>
+      <w:numFmt w:val="bullet"/>
+      <w:lvlText w:val="o"/>
+      <w:lvlJc w:val="left"/>
+      <w:pPr>
+        <w:ind w:left="4320" w:hanging="360"/>
+      </w:pPr>
+      <w:rPr>
+        <w:rFonts w:ascii="Courier New" w:hAnsi="Courier New" w:cs="Courier New" w:hint="default"/>
+      </w:rPr>
+    </w:lvl>
+    <w:lvl w:ilvl="5" w:tplc="2C1A0005" w:tentative="1">
+      <w:start w:val="1"/>
+      <w:numFmt w:val="bullet"/>
+      <w:lvlText w:val=""/>
+      <w:lvlJc w:val="left"/>
+      <w:pPr>
+        <w:ind w:left="5040" w:hanging="360"/>
+      </w:pPr>
+      <w:rPr>
+        <w:rFonts w:ascii="Wingdings" w:hAnsi="Wingdings" w:hint="default"/>
+      </w:rPr>
+    </w:lvl>
+    <w:lvl w:ilvl="6" w:tplc="2C1A0001" w:tentative="1">
+      <w:start w:val="1"/>
+      <w:numFmt w:val="bullet"/>
+      <w:lvlText w:val=""/>
+      <w:lvlJc w:val="left"/>
+      <w:pPr>
+        <w:ind w:left="5760" w:hanging="360"/>
+      </w:pPr>
+      <w:rPr>
+        <w:rFonts w:ascii="Symbol" w:hAnsi="Symbol" w:hint="default"/>
+      </w:rPr>
+    </w:lvl>
+    <w:lvl w:ilvl="7" w:tplc="2C1A0003" w:tentative="1">
+      <w:start w:val="1"/>
+      <w:numFmt w:val="bullet"/>
+      <w:lvlText w:val="o"/>
+      <w:lvlJc w:val="left"/>
+      <w:pPr>
+        <w:ind w:left="6480" w:hanging="360"/>
+      </w:pPr>
+      <w:rPr>
+        <w:rFonts w:ascii="Courier New" w:hAnsi="Courier New" w:cs="Courier New" w:hint="default"/>
+      </w:rPr>
+    </w:lvl>
+    <w:lvl w:ilvl="8" w:tplc="2C1A0005" w:tentative="1">
+      <w:start w:val="1"/>
+      <w:numFmt w:val="bullet"/>
+      <w:lvlText w:val=""/>
+      <w:lvlJc w:val="left"/>
+      <w:pPr>
+        <w:ind w:left="7200" w:hanging="360"/>
+      </w:pPr>
+      <w:rPr>
+        <w:rFonts w:ascii="Wingdings" w:hAnsi="Wingdings" w:hint="default"/>
+      </w:rPr>
+    </w:lvl>
+  </w:abstractNum>
+  <w:abstractNum w:abstractNumId="31" w15:restartNumberingAfterBreak="0">
     <w:nsid w:val="67050879"/>
     <w:multiLevelType w:val="hybridMultilevel"/>
     <w:tmpl w:val="6682179C"/>
@@ -27555,7 +28908,7 @@
       </w:rPr>
     </w:lvl>
   </w:abstractNum>
-  <w:abstractNum w:abstractNumId="30" w15:restartNumberingAfterBreak="0">
+  <w:abstractNum w:abstractNumId="32" w15:restartNumberingAfterBreak="0">
     <w:nsid w:val="675B69CE"/>
     <w:multiLevelType w:val="hybridMultilevel"/>
     <w:tmpl w:val="7EFAA982"/>
@@ -27641,7 +28994,7 @@
       </w:pPr>
     </w:lvl>
   </w:abstractNum>
-  <w:abstractNum w:abstractNumId="31" w15:restartNumberingAfterBreak="0">
+  <w:abstractNum w:abstractNumId="33" w15:restartNumberingAfterBreak="0">
     <w:nsid w:val="6A4C2281"/>
     <w:multiLevelType w:val="hybridMultilevel"/>
     <w:tmpl w:val="FD2AE986"/>
@@ -27754,7 +29107,7 @@
       </w:rPr>
     </w:lvl>
   </w:abstractNum>
-  <w:abstractNum w:abstractNumId="32" w15:restartNumberingAfterBreak="0">
+  <w:abstractNum w:abstractNumId="34" w15:restartNumberingAfterBreak="0">
     <w:nsid w:val="6C9268E2"/>
     <w:multiLevelType w:val="hybridMultilevel"/>
     <w:tmpl w:val="5C98A9E6"/>
@@ -27843,7 +29196,7 @@
       </w:pPr>
     </w:lvl>
   </w:abstractNum>
-  <w:abstractNum w:abstractNumId="33" w15:restartNumberingAfterBreak="0">
+  <w:abstractNum w:abstractNumId="35" w15:restartNumberingAfterBreak="0">
     <w:nsid w:val="6F5E4491"/>
     <w:multiLevelType w:val="hybridMultilevel"/>
     <w:tmpl w:val="637C1774"/>
@@ -27956,7 +29309,7 @@
       </w:rPr>
     </w:lvl>
   </w:abstractNum>
-  <w:abstractNum w:abstractNumId="34" w15:restartNumberingAfterBreak="0">
+  <w:abstractNum w:abstractNumId="36" w15:restartNumberingAfterBreak="0">
     <w:nsid w:val="70524DBC"/>
     <w:multiLevelType w:val="hybridMultilevel"/>
     <w:tmpl w:val="57887536"/>
@@ -28095,7 +29448,7 @@
       </w:rPr>
     </w:lvl>
   </w:abstractNum>
-  <w:abstractNum w:abstractNumId="35" w15:restartNumberingAfterBreak="0">
+  <w:abstractNum w:abstractNumId="37" w15:restartNumberingAfterBreak="0">
     <w:nsid w:val="725F034E"/>
     <w:multiLevelType w:val="hybridMultilevel"/>
     <w:tmpl w:val="58E6F352"/>
@@ -28181,7 +29534,7 @@
       </w:pPr>
     </w:lvl>
   </w:abstractNum>
-  <w:abstractNum w:abstractNumId="36" w15:restartNumberingAfterBreak="0">
+  <w:abstractNum w:abstractNumId="38" w15:restartNumberingAfterBreak="0">
     <w:nsid w:val="75F8025E"/>
     <w:multiLevelType w:val="multilevel"/>
     <w:tmpl w:val="107E1DE0"/>
@@ -28299,7 +29652,7 @@
       </w:rPr>
     </w:lvl>
   </w:abstractNum>
-  <w:abstractNum w:abstractNumId="37" w15:restartNumberingAfterBreak="0">
+  <w:abstractNum w:abstractNumId="39" w15:restartNumberingAfterBreak="0">
     <w:nsid w:val="786F12A5"/>
     <w:multiLevelType w:val="hybridMultilevel"/>
     <w:tmpl w:val="DB481CA0"/>
@@ -28385,7 +29738,7 @@
       </w:pPr>
     </w:lvl>
   </w:abstractNum>
-  <w:abstractNum w:abstractNumId="38" w15:restartNumberingAfterBreak="0">
+  <w:abstractNum w:abstractNumId="40" w15:restartNumberingAfterBreak="0">
     <w:nsid w:val="7A445086"/>
     <w:multiLevelType w:val="hybridMultilevel"/>
     <w:tmpl w:val="BAB09CD6"/>
@@ -28498,7 +29851,7 @@
       </w:rPr>
     </w:lvl>
   </w:abstractNum>
-  <w:abstractNum w:abstractNumId="39" w15:restartNumberingAfterBreak="0">
+  <w:abstractNum w:abstractNumId="41" w15:restartNumberingAfterBreak="0">
     <w:nsid w:val="7C96608F"/>
     <w:multiLevelType w:val="hybridMultilevel"/>
     <w:tmpl w:val="37A2A3B6"/>
@@ -28611,7 +29964,7 @@
       </w:rPr>
     </w:lvl>
   </w:abstractNum>
-  <w:abstractNum w:abstractNumId="40" w15:restartNumberingAfterBreak="0">
+  <w:abstractNum w:abstractNumId="42" w15:restartNumberingAfterBreak="0">
     <w:nsid w:val="7F3B4B06"/>
     <w:multiLevelType w:val="hybridMultilevel"/>
     <w:tmpl w:val="217C06BE"/>
@@ -28725,10 +30078,10 @@
     </w:lvl>
   </w:abstractNum>
   <w:num w:numId="1">
-    <w:abstractNumId w:val="27"/>
+    <w:abstractNumId w:val="28"/>
   </w:num>
   <w:num w:numId="2">
-    <w:abstractNumId w:val="34"/>
+    <w:abstractNumId w:val="36"/>
   </w:num>
   <w:num w:numId="3">
     <w:abstractNumId w:val="7"/>
@@ -28752,16 +30105,16 @@
     <w:abstractNumId w:val="17"/>
   </w:num>
   <w:num w:numId="5">
-    <w:abstractNumId w:val="31"/>
+    <w:abstractNumId w:val="33"/>
   </w:num>
   <w:num w:numId="6">
     <w:abstractNumId w:val="8"/>
   </w:num>
   <w:num w:numId="7">
-    <w:abstractNumId w:val="40"/>
+    <w:abstractNumId w:val="42"/>
   </w:num>
   <w:num w:numId="8">
-    <w:abstractNumId w:val="39"/>
+    <w:abstractNumId w:val="41"/>
   </w:num>
   <w:num w:numId="9">
     <w:abstractNumId w:val="7"/>
@@ -28782,13 +30135,13 @@
     <w:abstractNumId w:val="21"/>
   </w:num>
   <w:num w:numId="15">
-    <w:abstractNumId w:val="28"/>
+    <w:abstractNumId w:val="29"/>
   </w:num>
   <w:num w:numId="16">
-    <w:abstractNumId w:val="36"/>
+    <w:abstractNumId w:val="38"/>
   </w:num>
   <w:num w:numId="17">
-    <w:abstractNumId w:val="38"/>
+    <w:abstractNumId w:val="40"/>
   </w:num>
   <w:num w:numId="18">
     <w:abstractNumId w:val="2"/>
@@ -28797,7 +30150,7 @@
     <w:abstractNumId w:val="22"/>
   </w:num>
   <w:num w:numId="20">
-    <w:abstractNumId w:val="33"/>
+    <w:abstractNumId w:val="35"/>
   </w:num>
   <w:num w:numId="21">
     <w:abstractNumId w:val="10"/>
@@ -28806,10 +30159,10 @@
     <w:abstractNumId w:val="11"/>
   </w:num>
   <w:num w:numId="23">
-    <w:abstractNumId w:val="35"/>
+    <w:abstractNumId w:val="37"/>
   </w:num>
   <w:num w:numId="24">
-    <w:abstractNumId w:val="29"/>
+    <w:abstractNumId w:val="31"/>
   </w:num>
   <w:num w:numId="25">
     <w:abstractNumId w:val="7"/>
@@ -28830,7 +30183,7 @@
     </w:lvlOverride>
   </w:num>
   <w:num w:numId="26">
-    <w:abstractNumId w:val="26"/>
+    <w:abstractNumId w:val="27"/>
   </w:num>
   <w:num w:numId="27">
     <w:abstractNumId w:val="9"/>
@@ -28845,19 +30198,19 @@
     <w:abstractNumId w:val="20"/>
   </w:num>
   <w:num w:numId="31">
-    <w:abstractNumId w:val="32"/>
+    <w:abstractNumId w:val="34"/>
   </w:num>
   <w:num w:numId="32">
-    <w:abstractNumId w:val="24"/>
+    <w:abstractNumId w:val="25"/>
   </w:num>
   <w:num w:numId="33">
     <w:abstractNumId w:val="4"/>
   </w:num>
   <w:num w:numId="34">
-    <w:abstractNumId w:val="37"/>
+    <w:abstractNumId w:val="39"/>
   </w:num>
   <w:num w:numId="35">
-    <w:abstractNumId w:val="30"/>
+    <w:abstractNumId w:val="32"/>
   </w:num>
   <w:num w:numId="36">
     <w:abstractNumId w:val="12"/>
@@ -28866,7 +30219,7 @@
     <w:abstractNumId w:val="6"/>
   </w:num>
   <w:num w:numId="38">
-    <w:abstractNumId w:val="25"/>
+    <w:abstractNumId w:val="26"/>
   </w:num>
   <w:num w:numId="39">
     <w:abstractNumId w:val="19"/>
@@ -28882,6 +30235,12 @@
   </w:num>
   <w:num w:numId="43">
     <w:abstractNumId w:val="18"/>
+  </w:num>
+  <w:num w:numId="44">
+    <w:abstractNumId w:val="30"/>
+  </w:num>
+  <w:num w:numId="45">
+    <w:abstractNumId w:val="24"/>
   </w:num>
   <w:numIdMacAtCleanup w:val="21"/>
 </w:numbering>
@@ -29345,7 +30704,6 @@
   <w:style w:type="character" w:default="1" w:styleId="DefaultParagraphFont">
     <w:name w:val="Default Paragraph Font"/>
     <w:uiPriority w:val="1"/>
-    <w:semiHidden/>
     <w:unhideWhenUsed/>
   </w:style>
   <w:style w:type="table" w:default="1" w:styleId="TableNormal">
@@ -30512,7 +31870,7 @@
 </file>
 
 <file path=customXml/itemProps1.xml><?xml version="1.0" encoding="utf-8"?>
-<ds:datastoreItem xmlns:ds="http://schemas.openxmlformats.org/officeDocument/2006/customXml" ds:itemID="{30E689A7-661F-45B7-94EE-B32B5D0370BD}">
+<ds:datastoreItem xmlns:ds="http://schemas.openxmlformats.org/officeDocument/2006/customXml" ds:itemID="{F548CFEB-7BF7-43EC-8AD2-8F89A8FFF89C}">
   <ds:schemaRefs>
     <ds:schemaRef ds:uri="http://schemas.openxmlformats.org/officeDocument/2006/bibliography"/>
   </ds:schemaRefs>

</xml_diff>